<commit_message>
release 1.4 with molecular example
</commit_message>
<xml_diff>
--- a/docs/P1906_uml_diagram.docx
+++ b/docs/P1906_uml_diagram.docx
@@ -1,6 +1,6 @@
 
 <file path=word/document.xml><?xml version="1.0" encoding="utf-8"?>
-<w:document xmlns:mo="http://schemas.microsoft.com/office/mac/office/2008/main" xmlns:ve="http://schemas.openxmlformats.org/markup-compatibility/2006" xmlns:mv="urn:schemas-microsoft-com:mac:vml" xmlns:o="urn:schemas-microsoft-com:office:office" xmlns:r="http://schemas.openxmlformats.org/officeDocument/2006/relationships" xmlns:m="http://schemas.openxmlformats.org/officeDocument/2006/math" xmlns:v="urn:schemas-microsoft-com:vml" xmlns:wp="http://schemas.openxmlformats.org/drawingml/2006/wordprocessingDrawing" xmlns:w10="urn:schemas-microsoft-com:office:word" xmlns:w="http://schemas.openxmlformats.org/wordprocessingml/2006/main" xmlns:wne="http://schemas.microsoft.com/office/word/2006/wordml" ve:Ignorable="mv" ve:PreserveAttributes="mv:*">
+<w:document xmlns:ve="http://schemas.openxmlformats.org/markup-compatibility/2006" xmlns:o="urn:schemas-microsoft-com:office:office" xmlns:r="http://schemas.openxmlformats.org/officeDocument/2006/relationships" xmlns:m="http://schemas.openxmlformats.org/officeDocument/2006/math" xmlns:v="urn:schemas-microsoft-com:vml" xmlns:wp="http://schemas.openxmlformats.org/drawingml/2006/wordprocessingDrawing" xmlns:w10="urn:schemas-microsoft-com:office:word" xmlns:w="http://schemas.openxmlformats.org/wordprocessingml/2006/main" xmlns:wne="http://schemas.microsoft.com/office/word/2006/wordml">
   <w:body>
     <w:p>
       <w:pPr>
@@ -15,7 +15,23 @@
           <w:rFonts w:ascii="Times" w:hAnsi="Times"/>
           <w:sz w:val="100"/>
         </w:rPr>
-        <w:t>P1906.1 reference code</w:t>
+        <w:t xml:space="preserve">P1906.1 </w:t>
+      </w:r>
+      <w:proofErr w:type="spellStart"/>
+      <w:r>
+        <w:rPr>
+          <w:rFonts w:ascii="Times" w:hAnsi="Times"/>
+          <w:sz w:val="100"/>
+        </w:rPr>
+        <w:t>reference</w:t>
+      </w:r>
+      <w:proofErr w:type="spellEnd"/>
+      <w:r>
+        <w:rPr>
+          <w:rFonts w:ascii="Times" w:hAnsi="Times"/>
+          <w:sz w:val="100"/>
+        </w:rPr>
+        <w:t xml:space="preserve"> code</w:t>
       </w:r>
     </w:p>
     <w:p>
@@ -40,15 +56,24 @@
           <w:rFonts w:ascii="Times" w:hAnsi="Times"/>
           <w:sz w:val="100"/>
         </w:rPr>
-        <w:t>UML diagram</w:t>
-      </w:r>
+        <w:t xml:space="preserve">UML </w:t>
+      </w:r>
+      <w:proofErr w:type="spellStart"/>
       <w:r>
         <w:rPr>
           <w:rFonts w:ascii="Times" w:hAnsi="Times"/>
           <w:sz w:val="100"/>
         </w:rPr>
+        <w:t>diagram</w:t>
+      </w:r>
+      <w:r>
+        <w:rPr>
+          <w:rFonts w:ascii="Times" w:hAnsi="Times"/>
+          <w:sz w:val="100"/>
+        </w:rPr>
         <w:t>s</w:t>
       </w:r>
+      <w:proofErr w:type="spellEnd"/>
     </w:p>
     <w:p>
       <w:pPr>
@@ -127,6 +152,10 @@
         <w:pStyle w:val="Titolo1"/>
       </w:pPr>
       <w:r>
+        <w:rPr>
+          <w:noProof/>
+          <w:lang w:eastAsia="it-IT"/>
+        </w:rPr>
         <w:drawing>
           <wp:inline distT="0" distB="0" distL="0" distR="0">
             <wp:extent cx="6116320" cy="337342"/>
@@ -422,7 +451,7 @@
                                 <a:srgbClr val="0000FF"/>
                               </a:solidFill>
                             </a:rPr>
-                            <a:t> </a:t>
+                            <a:t/>
                           </a:r>
                         </a:p>
                       </a:txBody>
@@ -443,6 +472,7 @@
           <w:noProof/>
           <w:lang w:eastAsia="it-IT"/>
         </w:rPr>
+        <w:lastRenderedPageBreak/>
         <w:pict>
           <v:line id="_x0000_s1209" style="position:absolute;z-index:251795456" from="190pt,524.4pt" to="190pt,552pt" wrapcoords="0 1 0 24 2 24 2 1 0 1" strokecolor="black [3213]" strokeweight="1pt">
             <v:fill o:detectmouseclick="t"/>
@@ -538,7 +568,7 @@
           <w:lang w:eastAsia="it-IT"/>
         </w:rPr>
         <w:pict>
-          <v:shapetype id="_x0000_t4" coordsize="21600,21600" o:spt="4" path="m10800,0l0,10800,10800,21600,21600,10800xe">
+          <v:shapetype id="_x0000_t4" coordsize="21600,21600" o:spt="4" path="m10800,l,10800,10800,21600,21600,10800xe">
             <v:stroke joinstyle="miter"/>
             <v:path gradientshapeok="t" o:connecttype="rect" textboxrect="5400,5400,16200,16200"/>
           </v:shapetype>
@@ -872,7 +902,7 @@
           <w:lang w:eastAsia="it-IT"/>
         </w:rPr>
         <w:pict>
-          <v:shapetype id="_x0000_t202" coordsize="21600,21600" o:spt="202" path="m0,0l0,21600,21600,21600,21600,0xe">
+          <v:shapetype id="_x0000_t202" coordsize="21600,21600" o:spt="202" path="m,l,21600r21600,l21600,xe">
             <v:stroke joinstyle="miter"/>
             <v:path gradientshapeok="t" o:connecttype="rect"/>
           </v:shapetype>
@@ -914,7 +944,50 @@
                     <w:rPr>
                       <w:sz w:val="20"/>
                     </w:rPr>
-                    <w:t>+ m_message : Ptr &lt;Packet&gt;</w:t>
+                    <w:t xml:space="preserve">+ </w:t>
+                  </w:r>
+                  <w:proofErr w:type="spellStart"/>
+                  <w:r>
+                    <w:rPr>
+                      <w:b/>
+                      <w:sz w:val="20"/>
+                    </w:rPr>
+                    <w:t>m_message</w:t>
+                  </w:r>
+                  <w:proofErr w:type="spellEnd"/>
+                  <w:r>
+                    <w:rPr>
+                      <w:sz w:val="20"/>
+                    </w:rPr>
+                    <w:t xml:space="preserve"> :</w:t>
+                  </w:r>
+                  <w:proofErr w:type="spellStart"/>
+                  <w:r>
+                    <w:rPr>
+                      <w:sz w:val="20"/>
+                    </w:rPr>
+                    <w:t>Ptr</w:t>
+                  </w:r>
+                  <w:proofErr w:type="spellEnd"/>
+                  <w:r>
+                    <w:rPr>
+                      <w:sz w:val="20"/>
+                    </w:rPr>
+                    <w:t>&lt;</w:t>
+                  </w:r>
+                  <w:proofErr w:type="spellStart"/>
+                  <w:r>
+                    <w:rPr>
+                      <w:sz w:val="20"/>
+                    </w:rPr>
+                    <w:t>Packet</w:t>
+                  </w:r>
+                  <w:proofErr w:type="spellEnd"/>
+                  <w:r>
+                    <w:rPr>
+                      <w:sz w:val="20"/>
+                    </w:rPr>
+                    <w:t>&gt;</w:t>
                   </w:r>
                 </w:p>
                 <w:p>
@@ -936,7 +1009,7 @@
           <w:lang w:eastAsia="it-IT"/>
         </w:rPr>
         <w:pict>
-          <v:shapetype id="_x0000_t5" coordsize="21600,21600" o:spt="5" adj="10800" path="m@0,0l0,21600,21600,21600xe">
+          <v:shapetype id="_x0000_t5" coordsize="21600,21600" o:spt="5" adj="10800" path="m@0,l,21600r21600,xe">
             <v:stroke joinstyle="miter"/>
             <v:formulas>
               <v:f eqn="val #0"/>
@@ -948,7 +1021,7 @@
               <v:h position="#0,topLeft" xrange="0,21600"/>
             </v:handles>
           </v:shapetype>
-          <v:shape id="_x0000_s1177" type="#_x0000_t5" style="position:absolute;margin-left:102pt;margin-top:732pt;width:18pt;height:18pt;rotation:90;z-index:251762688;mso-wrap-edited:f" wrapcoords="-2700 26100 1800 27900 12600 28800 29700 27000 29700 26100 29700 13500 29700 12600 26100 900 17100 -9000 10800 -9000 5400 -2700 -2700 15300 -2700 26100" fillcolor="white [3212]" strokecolor="black [3213]" strokeweight="1.5pt">
+          <v:shape id="_x0000_s1177" type="#_x0000_t5" style="position:absolute;margin-left:102pt;margin-top:732pt;width:18pt;height:18pt;rotation:90;z-index:251762688" wrapcoords="-900 23400 21600 23400 21600 19800 10800 -2700 -900 19800 -900 23400" fillcolor="white [3212]" strokecolor="black [3213]" strokeweight="1.5pt">
             <v:fill o:detectmouseclick="t"/>
             <v:shadow on="t" opacity="22938f" offset="0"/>
             <v:textbox inset=",7.2pt,,7.2pt"/>
@@ -993,12 +1066,14 @@
                     </w:rPr>
                     <w:t>ns3::</w:t>
                   </w:r>
+                  <w:proofErr w:type="spellStart"/>
                   <w:r>
                     <w:rPr>
                       <w:color w:val="0000FF"/>
                     </w:rPr>
                     <w:t>Channel</w:t>
                   </w:r>
+                  <w:proofErr w:type="spellEnd"/>
                 </w:p>
                 <w:p>
                   <w:pPr>
@@ -1066,6 +1141,7 @@
                     </w:rPr>
                     <w:t xml:space="preserve">- </w:t>
                   </w:r>
+                  <w:proofErr w:type="spellStart"/>
                   <w:r>
                     <w:rPr>
                       <w:b/>
@@ -1074,13 +1150,103 @@
                     </w:rPr>
                     <w:t>CheckRxCompatibility</w:t>
                   </w:r>
-                  <w:r>
-                    <w:rPr>
-                      <w:sz w:val="20"/>
-                      <w:lang w:val="en-US"/>
-                    </w:rPr>
-                    <w:t xml:space="preserve"> (Ptr&lt;P1906CommunicationInterface&gt; src, Ptr&lt;P1906CommunicationInterface&gt; dst, Ptr&lt;P1906MessageCarrier&gt; message) : bool</w:t>
-                  </w:r>
+                  <w:proofErr w:type="spellEnd"/>
+                  <w:r>
+                    <w:rPr>
+                      <w:sz w:val="20"/>
+                      <w:lang w:val="en-US"/>
+                    </w:rPr>
+                    <w:t xml:space="preserve"> (</w:t>
+                  </w:r>
+                  <w:proofErr w:type="spellStart"/>
+                  <w:r>
+                    <w:rPr>
+                      <w:sz w:val="20"/>
+                      <w:lang w:val="en-US"/>
+                    </w:rPr>
+                    <w:t>Ptr</w:t>
+                  </w:r>
+                  <w:proofErr w:type="spellEnd"/>
+                  <w:r>
+                    <w:rPr>
+                      <w:sz w:val="20"/>
+                      <w:lang w:val="en-US"/>
+                    </w:rPr>
+                    <w:t>&lt;P1906CommunicationInterface&gt;</w:t>
+                  </w:r>
+                  <w:proofErr w:type="spellStart"/>
+                  <w:r>
+                    <w:rPr>
+                      <w:sz w:val="20"/>
+                      <w:lang w:val="en-US"/>
+                    </w:rPr>
+                    <w:t>src</w:t>
+                  </w:r>
+                  <w:proofErr w:type="spellEnd"/>
+                  <w:r>
+                    <w:rPr>
+                      <w:sz w:val="20"/>
+                      <w:lang w:val="en-US"/>
+                    </w:rPr>
+                    <w:t xml:space="preserve">, </w:t>
+                  </w:r>
+                  <w:proofErr w:type="spellStart"/>
+                  <w:r>
+                    <w:rPr>
+                      <w:sz w:val="20"/>
+                      <w:lang w:val="en-US"/>
+                    </w:rPr>
+                    <w:t>Ptr</w:t>
+                  </w:r>
+                  <w:proofErr w:type="spellEnd"/>
+                  <w:r>
+                    <w:rPr>
+                      <w:sz w:val="20"/>
+                      <w:lang w:val="en-US"/>
+                    </w:rPr>
+                    <w:t>&lt;P1906CommunicationInterface&gt;</w:t>
+                  </w:r>
+                  <w:proofErr w:type="spellStart"/>
+                  <w:r>
+                    <w:rPr>
+                      <w:sz w:val="20"/>
+                      <w:lang w:val="en-US"/>
+                    </w:rPr>
+                    <w:t>dst</w:t>
+                  </w:r>
+                  <w:proofErr w:type="spellEnd"/>
+                  <w:r>
+                    <w:rPr>
+                      <w:sz w:val="20"/>
+                      <w:lang w:val="en-US"/>
+                    </w:rPr>
+                    <w:t xml:space="preserve">, </w:t>
+                  </w:r>
+                  <w:proofErr w:type="spellStart"/>
+                  <w:r>
+                    <w:rPr>
+                      <w:sz w:val="20"/>
+                      <w:lang w:val="en-US"/>
+                    </w:rPr>
+                    <w:t>Ptr</w:t>
+                  </w:r>
+                  <w:proofErr w:type="spellEnd"/>
+                  <w:r>
+                    <w:rPr>
+                      <w:sz w:val="20"/>
+                      <w:lang w:val="en-US"/>
+                    </w:rPr>
+                    <w:t>&lt;P1906MessageCarrier&gt; message) :</w:t>
+                  </w:r>
+                  <w:proofErr w:type="spellStart"/>
+                  <w:r>
+                    <w:rPr>
+                      <w:sz w:val="20"/>
+                      <w:lang w:val="en-US"/>
+                    </w:rPr>
+                    <w:t>bool</w:t>
+                  </w:r>
+                  <w:proofErr w:type="spellEnd"/>
                 </w:p>
               </w:txbxContent>
             </v:textbox>
@@ -1141,20 +1307,54 @@
                     </w:rPr>
                     <w:t>-</w:t>
                   </w:r>
-                  <w:r>
-                    <w:rPr>
-                      <w:b/>
-                      <w:sz w:val="20"/>
-                      <w:lang w:val="en-US"/>
-                    </w:rPr>
-                    <w:t xml:space="preserve">CreateMessageCarrier </w:t>
-                  </w:r>
-                  <w:r>
-                    <w:rPr>
-                      <w:sz w:val="20"/>
-                      <w:lang w:val="en-US"/>
-                    </w:rPr>
-                    <w:t>(Ptr&lt;Packet&gt; p) : Ptr&lt;P1906MessageCarrier&gt;</w:t>
+                  <w:proofErr w:type="spellStart"/>
+                  <w:r>
+                    <w:rPr>
+                      <w:b/>
+                      <w:sz w:val="20"/>
+                      <w:lang w:val="en-US"/>
+                    </w:rPr>
+                    <w:t>CreateMessageCarrier</w:t>
+                  </w:r>
+                  <w:proofErr w:type="spellEnd"/>
+                  <w:r>
+                    <w:rPr>
+                      <w:sz w:val="20"/>
+                      <w:lang w:val="en-US"/>
+                    </w:rPr>
+                    <w:t>(</w:t>
+                  </w:r>
+                  <w:proofErr w:type="spellStart"/>
+                  <w:r>
+                    <w:rPr>
+                      <w:sz w:val="20"/>
+                      <w:lang w:val="en-US"/>
+                    </w:rPr>
+                    <w:t>Ptr</w:t>
+                  </w:r>
+                  <w:proofErr w:type="spellEnd"/>
+                  <w:r>
+                    <w:rPr>
+                      <w:sz w:val="20"/>
+                      <w:lang w:val="en-US"/>
+                    </w:rPr>
+                    <w:t>&lt;Packet&gt; p) :</w:t>
+                  </w:r>
+                  <w:proofErr w:type="spellStart"/>
+                  <w:r>
+                    <w:rPr>
+                      <w:sz w:val="20"/>
+                      <w:lang w:val="en-US"/>
+                    </w:rPr>
+                    <w:t>Ptr</w:t>
+                  </w:r>
+                  <w:proofErr w:type="spellEnd"/>
+                  <w:r>
+                    <w:rPr>
+                      <w:sz w:val="20"/>
+                      <w:lang w:val="en-US"/>
+                    </w:rPr>
+                    <w:t>&lt;P1906MessageCarrier&gt;</w:t>
                   </w:r>
                 </w:p>
               </w:txbxContent>
@@ -1270,20 +1470,118 @@
                     </w:rPr>
                     <w:t xml:space="preserve">- </w:t>
                   </w:r>
-                  <w:r>
-                    <w:rPr>
-                      <w:b/>
-                      <w:sz w:val="20"/>
-                      <w:lang w:val="en-US"/>
-                    </w:rPr>
-                    <w:t xml:space="preserve">ComputePropagationDelay </w:t>
-                  </w:r>
-                  <w:r>
-                    <w:rPr>
-                      <w:sz w:val="20"/>
-                      <w:lang w:val="en-US"/>
-                    </w:rPr>
-                    <w:t>(Ptr&lt;P1906CommunicationInterface&gt; src, Ptr&lt;P1906CommunicationInterface&gt; dst, Ptr&lt;P1906MessageCarrier&gt;message, Ptr&lt;P1906Field&gt; field): double</w:t>
+                  <w:proofErr w:type="spellStart"/>
+                  <w:r>
+                    <w:rPr>
+                      <w:b/>
+                      <w:sz w:val="20"/>
+                      <w:lang w:val="en-US"/>
+                    </w:rPr>
+                    <w:t>ComputePropagationDelay</w:t>
+                  </w:r>
+                  <w:proofErr w:type="spellEnd"/>
+                  <w:r>
+                    <w:rPr>
+                      <w:sz w:val="20"/>
+                      <w:lang w:val="en-US"/>
+                    </w:rPr>
+                    <w:t>(</w:t>
+                  </w:r>
+                  <w:proofErr w:type="spellStart"/>
+                  <w:r>
+                    <w:rPr>
+                      <w:sz w:val="20"/>
+                      <w:lang w:val="en-US"/>
+                    </w:rPr>
+                    <w:t>Ptr</w:t>
+                  </w:r>
+                  <w:proofErr w:type="spellEnd"/>
+                  <w:r>
+                    <w:rPr>
+                      <w:sz w:val="20"/>
+                      <w:lang w:val="en-US"/>
+                    </w:rPr>
+                    <w:t>&lt;P1906CommunicationInterface&gt;</w:t>
+                  </w:r>
+                  <w:proofErr w:type="spellStart"/>
+                  <w:r>
+                    <w:rPr>
+                      <w:sz w:val="20"/>
+                      <w:lang w:val="en-US"/>
+                    </w:rPr>
+                    <w:t>src</w:t>
+                  </w:r>
+                  <w:proofErr w:type="spellEnd"/>
+                  <w:r>
+                    <w:rPr>
+                      <w:sz w:val="20"/>
+                      <w:lang w:val="en-US"/>
+                    </w:rPr>
+                    <w:t xml:space="preserve">, </w:t>
+                  </w:r>
+                  <w:proofErr w:type="spellStart"/>
+                  <w:r>
+                    <w:rPr>
+                      <w:sz w:val="20"/>
+                      <w:lang w:val="en-US"/>
+                    </w:rPr>
+                    <w:t>Ptr</w:t>
+                  </w:r>
+                  <w:proofErr w:type="spellEnd"/>
+                  <w:r>
+                    <w:rPr>
+                      <w:sz w:val="20"/>
+                      <w:lang w:val="en-US"/>
+                    </w:rPr>
+                    <w:t>&lt;P1906CommunicationInterface&gt;</w:t>
+                  </w:r>
+                  <w:proofErr w:type="spellStart"/>
+                  <w:r>
+                    <w:rPr>
+                      <w:sz w:val="20"/>
+                      <w:lang w:val="en-US"/>
+                    </w:rPr>
+                    <w:t>dst</w:t>
+                  </w:r>
+                  <w:proofErr w:type="spellEnd"/>
+                  <w:r>
+                    <w:rPr>
+                      <w:sz w:val="20"/>
+                      <w:lang w:val="en-US"/>
+                    </w:rPr>
+                    <w:t xml:space="preserve">, </w:t>
+                  </w:r>
+                  <w:proofErr w:type="spellStart"/>
+                  <w:r>
+                    <w:rPr>
+                      <w:sz w:val="20"/>
+                      <w:lang w:val="en-US"/>
+                    </w:rPr>
+                    <w:t>Ptr</w:t>
+                  </w:r>
+                  <w:proofErr w:type="spellEnd"/>
+                  <w:r>
+                    <w:rPr>
+                      <w:sz w:val="20"/>
+                      <w:lang w:val="en-US"/>
+                    </w:rPr>
+                    <w:t xml:space="preserve">&lt;P1906MessageCarrier&gt;message, </w:t>
+                  </w:r>
+                  <w:proofErr w:type="spellStart"/>
+                  <w:r>
+                    <w:rPr>
+                      <w:sz w:val="20"/>
+                      <w:lang w:val="en-US"/>
+                    </w:rPr>
+                    <w:t>Ptr</w:t>
+                  </w:r>
+                  <w:proofErr w:type="spellEnd"/>
+                  <w:r>
+                    <w:rPr>
+                      <w:sz w:val="20"/>
+                      <w:lang w:val="en-US"/>
+                    </w:rPr>
+                    <w:t>&lt;P1906Field&gt; field): double</w:t>
                   </w:r>
                 </w:p>
                 <w:p>
@@ -1300,6 +1598,7 @@
                     </w:rPr>
                     <w:t xml:space="preserve">- </w:t>
                   </w:r>
+                  <w:proofErr w:type="spellStart"/>
                   <w:r>
                     <w:rPr>
                       <w:b/>
@@ -1308,12 +1607,125 @@
                     </w:rPr>
                     <w:t>CalculateReceivedMessageCarrier</w:t>
                   </w:r>
-                  <w:r>
-                    <w:rPr>
-                      <w:sz w:val="20"/>
-                      <w:lang w:val="en-US"/>
-                    </w:rPr>
-                    <w:t>(Ptr&lt;P1906CommunicationInterface&gt; src, Ptr&lt;P1906CommunicationInterface&gt; dst, Ptr&lt;P1906MessageCarrier&gt;message, Ptr&lt;P1906Field&gt; field) :Ptr&lt;P1906MessageCarrier&gt;</w:t>
+                  <w:proofErr w:type="spellEnd"/>
+                  <w:r>
+                    <w:rPr>
+                      <w:sz w:val="20"/>
+                      <w:lang w:val="en-US"/>
+                    </w:rPr>
+                    <w:t>(</w:t>
+                  </w:r>
+                  <w:proofErr w:type="spellStart"/>
+                  <w:r>
+                    <w:rPr>
+                      <w:sz w:val="20"/>
+                      <w:lang w:val="en-US"/>
+                    </w:rPr>
+                    <w:t>Ptr</w:t>
+                  </w:r>
+                  <w:proofErr w:type="spellEnd"/>
+                  <w:r>
+                    <w:rPr>
+                      <w:sz w:val="20"/>
+                      <w:lang w:val="en-US"/>
+                    </w:rPr>
+                    <w:t>&lt;P1906CommunicationInterface&gt;</w:t>
+                  </w:r>
+                  <w:proofErr w:type="spellStart"/>
+                  <w:r>
+                    <w:rPr>
+                      <w:sz w:val="20"/>
+                      <w:lang w:val="en-US"/>
+                    </w:rPr>
+                    <w:t>src</w:t>
+                  </w:r>
+                  <w:proofErr w:type="spellEnd"/>
+                  <w:r>
+                    <w:rPr>
+                      <w:sz w:val="20"/>
+                      <w:lang w:val="en-US"/>
+                    </w:rPr>
+                    <w:t xml:space="preserve">, </w:t>
+                  </w:r>
+                  <w:proofErr w:type="spellStart"/>
+                  <w:r>
+                    <w:rPr>
+                      <w:sz w:val="20"/>
+                      <w:lang w:val="en-US"/>
+                    </w:rPr>
+                    <w:t>Ptr</w:t>
+                  </w:r>
+                  <w:proofErr w:type="spellEnd"/>
+                  <w:r>
+                    <w:rPr>
+                      <w:sz w:val="20"/>
+                      <w:lang w:val="en-US"/>
+                    </w:rPr>
+                    <w:t>&lt;P1906CommunicationInterface&gt;</w:t>
+                  </w:r>
+                  <w:proofErr w:type="spellStart"/>
+                  <w:r>
+                    <w:rPr>
+                      <w:sz w:val="20"/>
+                      <w:lang w:val="en-US"/>
+                    </w:rPr>
+                    <w:t>dst</w:t>
+                  </w:r>
+                  <w:proofErr w:type="spellEnd"/>
+                  <w:r>
+                    <w:rPr>
+                      <w:sz w:val="20"/>
+                      <w:lang w:val="en-US"/>
+                    </w:rPr>
+                    <w:t xml:space="preserve">, </w:t>
+                  </w:r>
+                  <w:proofErr w:type="spellStart"/>
+                  <w:r>
+                    <w:rPr>
+                      <w:sz w:val="20"/>
+                      <w:lang w:val="en-US"/>
+                    </w:rPr>
+                    <w:t>Ptr</w:t>
+                  </w:r>
+                  <w:proofErr w:type="spellEnd"/>
+                  <w:r>
+                    <w:rPr>
+                      <w:sz w:val="20"/>
+                      <w:lang w:val="en-US"/>
+                    </w:rPr>
+                    <w:t xml:space="preserve">&lt;P1906MessageCarrier&gt;message, </w:t>
+                  </w:r>
+                  <w:proofErr w:type="spellStart"/>
+                  <w:r>
+                    <w:rPr>
+                      <w:sz w:val="20"/>
+                      <w:lang w:val="en-US"/>
+                    </w:rPr>
+                    <w:t>Ptr</w:t>
+                  </w:r>
+                  <w:proofErr w:type="spellEnd"/>
+                  <w:r>
+                    <w:rPr>
+                      <w:sz w:val="20"/>
+                      <w:lang w:val="en-US"/>
+                    </w:rPr>
+                    <w:t>&lt;P1906Field&gt; field) :</w:t>
+                  </w:r>
+                  <w:proofErr w:type="spellStart"/>
+                  <w:r>
+                    <w:rPr>
+                      <w:sz w:val="20"/>
+                      <w:lang w:val="en-US"/>
+                    </w:rPr>
+                    <w:t>Ptr</w:t>
+                  </w:r>
+                  <w:proofErr w:type="spellEnd"/>
+                  <w:r>
+                    <w:rPr>
+                      <w:sz w:val="20"/>
+                      <w:lang w:val="en-US"/>
+                    </w:rPr>
+                    <w:t>&lt;P1906MessageCarrier&gt;</w:t>
                   </w:r>
                 </w:p>
               </w:txbxContent>
@@ -1366,6 +1778,7 @@
                     </w:rPr>
                     <w:t xml:space="preserve">+ </w:t>
                   </w:r>
+                  <w:proofErr w:type="spellStart"/>
                   <w:r>
                     <w:rPr>
                       <w:b/>
@@ -1374,12 +1787,29 @@
                     </w:rPr>
                     <w:t>m_communicationInterfaces</w:t>
                   </w:r>
-                  <w:r>
-                    <w:rPr>
-                      <w:sz w:val="20"/>
-                      <w:lang w:val="en-US"/>
-                    </w:rPr>
-                    <w:t>: std::vector&lt; Ptr&lt;P1906CommunicationInterface&gt;&gt;</w:t>
+                  <w:proofErr w:type="spellEnd"/>
+                  <w:r>
+                    <w:rPr>
+                      <w:sz w:val="20"/>
+                      <w:lang w:val="en-US"/>
+                    </w:rPr>
+                    <w:t>: std::vector&lt;</w:t>
+                  </w:r>
+                  <w:proofErr w:type="spellStart"/>
+                  <w:r>
+                    <w:rPr>
+                      <w:sz w:val="20"/>
+                      <w:lang w:val="en-US"/>
+                    </w:rPr>
+                    <w:t>Ptr</w:t>
+                  </w:r>
+                  <w:proofErr w:type="spellEnd"/>
+                  <w:r>
+                    <w:rPr>
+                      <w:sz w:val="20"/>
+                      <w:lang w:val="en-US"/>
+                    </w:rPr>
+                    <w:t>&lt;P1906CommunicationInterface&gt;&gt;</w:t>
                   </w:r>
                 </w:p>
                 <w:p>
@@ -1400,6 +1830,7 @@
                     </w:rPr>
                     <w:t xml:space="preserve">+ </w:t>
                   </w:r>
+                  <w:proofErr w:type="spellStart"/>
                   <w:r>
                     <w:rPr>
                       <w:b/>
@@ -1413,7 +1844,111 @@
                       <w:sz w:val="20"/>
                       <w:lang w:val="en-US"/>
                     </w:rPr>
-                    <w:t>:Ptr&lt;P1906Motion&gt;</w:t>
+                    <w:t>:Ptr</w:t>
+                  </w:r>
+                  <w:proofErr w:type="spellEnd"/>
+                  <w:r>
+                    <w:rPr>
+                      <w:sz w:val="20"/>
+                      <w:lang w:val="en-US"/>
+                    </w:rPr>
+                    <w:t>&lt;P1906Motion&gt;</w:t>
+                  </w:r>
+                </w:p>
+                <w:p>
+                  <w:pPr>
+                    <w:rPr>
+                      <w:sz w:val="20"/>
+                      <w:lang w:val="en-US"/>
+                    </w:rPr>
+                  </w:pPr>
+                  <w:r>
+                    <w:rPr>
+                      <w:sz w:val="20"/>
+                      <w:lang w:val="en-US"/>
+                    </w:rPr>
+                    <w:t>-</w:t>
+                  </w:r>
+                  <w:proofErr w:type="spellStart"/>
+                  <w:r>
+                    <w:rPr>
+                      <w:b/>
+                      <w:sz w:val="20"/>
+                      <w:lang w:val="en-US"/>
+                    </w:rPr>
+                    <w:t>HandleTransmission</w:t>
+                  </w:r>
+                  <w:proofErr w:type="spellEnd"/>
+                  <w:r>
+                    <w:rPr>
+                      <w:sz w:val="20"/>
+                      <w:lang w:val="en-US"/>
+                    </w:rPr>
+                    <w:t>(</w:t>
+                  </w:r>
+                  <w:proofErr w:type="spellStart"/>
+                  <w:r>
+                    <w:rPr>
+                      <w:sz w:val="20"/>
+                      <w:lang w:val="en-US"/>
+                    </w:rPr>
+                    <w:t>Ptr</w:t>
+                  </w:r>
+                  <w:proofErr w:type="spellEnd"/>
+                  <w:r>
+                    <w:rPr>
+                      <w:sz w:val="20"/>
+                      <w:lang w:val="en-US"/>
+                    </w:rPr>
+                    <w:t>&lt;P1906CommunicationInterface&gt;</w:t>
+                  </w:r>
+                  <w:proofErr w:type="spellStart"/>
+                  <w:r>
+                    <w:rPr>
+                      <w:sz w:val="20"/>
+                      <w:lang w:val="en-US"/>
+                    </w:rPr>
+                    <w:t>src</w:t>
+                  </w:r>
+                  <w:proofErr w:type="spellEnd"/>
+                  <w:r>
+                    <w:rPr>
+                      <w:sz w:val="20"/>
+                      <w:lang w:val="en-US"/>
+                    </w:rPr>
+                    <w:t xml:space="preserve">, </w:t>
+                  </w:r>
+                  <w:proofErr w:type="spellStart"/>
+                  <w:r>
+                    <w:rPr>
+                      <w:sz w:val="20"/>
+                      <w:lang w:val="en-US"/>
+                    </w:rPr>
+                    <w:t>Ptr</w:t>
+                  </w:r>
+                  <w:proofErr w:type="spellEnd"/>
+                  <w:r>
+                    <w:rPr>
+                      <w:sz w:val="20"/>
+                      <w:lang w:val="en-US"/>
+                    </w:rPr>
+                    <w:t xml:space="preserve">&lt;P1906MessageCarrier&gt;message, </w:t>
+                  </w:r>
+                  <w:proofErr w:type="spellStart"/>
+                  <w:r>
+                    <w:rPr>
+                      <w:sz w:val="20"/>
+                      <w:lang w:val="en-US"/>
+                    </w:rPr>
+                    <w:t>Ptr</w:t>
+                  </w:r>
+                  <w:proofErr w:type="spellEnd"/>
+                  <w:r>
+                    <w:rPr>
+                      <w:sz w:val="20"/>
+                      <w:lang w:val="en-US"/>
+                    </w:rPr>
+                    <w:t>&lt;P1906Field&gt; field) : void</w:t>
                   </w:r>
                 </w:p>
                 <w:p>
@@ -1430,36 +1965,7 @@
                     </w:rPr>
                     <w:t xml:space="preserve">- </w:t>
                   </w:r>
-                  <w:r>
-                    <w:rPr>
-                      <w:b/>
-                      <w:sz w:val="20"/>
-                      <w:lang w:val="en-US"/>
-                    </w:rPr>
-                    <w:t>HandleTransmission</w:t>
-                  </w:r>
-                  <w:r>
-                    <w:rPr>
-                      <w:sz w:val="20"/>
-                      <w:lang w:val="en-US"/>
-                    </w:rPr>
-                    <w:t>(Ptr&lt;P1906CommunicationInterface&gt; src, Ptr&lt;P1906MessageCarrier&gt;message, Ptr&lt;P1906Field&gt; field) : void</w:t>
-                  </w:r>
-                </w:p>
-                <w:p>
-                  <w:pPr>
-                    <w:rPr>
-                      <w:sz w:val="20"/>
-                      <w:lang w:val="en-US"/>
-                    </w:rPr>
-                  </w:pPr>
-                  <w:r>
-                    <w:rPr>
-                      <w:sz w:val="20"/>
-                      <w:lang w:val="en-US"/>
-                    </w:rPr>
-                    <w:t xml:space="preserve">- </w:t>
-                  </w:r>
+                  <w:proofErr w:type="spellStart"/>
                   <w:r>
                     <w:rPr>
                       <w:b/>
@@ -1468,12 +1974,93 @@
                     </w:rPr>
                     <w:t>HandleReception</w:t>
                   </w:r>
-                  <w:r>
-                    <w:rPr>
-                      <w:sz w:val="20"/>
-                      <w:lang w:val="en-US"/>
-                    </w:rPr>
-                    <w:t xml:space="preserve"> (Ptr&lt;P1906CommunicationInterface&gt; src, Ptr&lt;P1906CommunicationInterface&gt; dst, Ptr&lt;P1906MessageCarrier&gt; message) : void</w:t>
+                  <w:proofErr w:type="spellEnd"/>
+                  <w:r>
+                    <w:rPr>
+                      <w:sz w:val="20"/>
+                      <w:lang w:val="en-US"/>
+                    </w:rPr>
+                    <w:t xml:space="preserve"> (</w:t>
+                  </w:r>
+                  <w:proofErr w:type="spellStart"/>
+                  <w:r>
+                    <w:rPr>
+                      <w:sz w:val="20"/>
+                      <w:lang w:val="en-US"/>
+                    </w:rPr>
+                    <w:t>Ptr</w:t>
+                  </w:r>
+                  <w:proofErr w:type="spellEnd"/>
+                  <w:r>
+                    <w:rPr>
+                      <w:sz w:val="20"/>
+                      <w:lang w:val="en-US"/>
+                    </w:rPr>
+                    <w:t>&lt;P1906CommunicationInterface&gt;</w:t>
+                  </w:r>
+                  <w:proofErr w:type="spellStart"/>
+                  <w:r>
+                    <w:rPr>
+                      <w:sz w:val="20"/>
+                      <w:lang w:val="en-US"/>
+                    </w:rPr>
+                    <w:t>src</w:t>
+                  </w:r>
+                  <w:proofErr w:type="spellEnd"/>
+                  <w:r>
+                    <w:rPr>
+                      <w:sz w:val="20"/>
+                      <w:lang w:val="en-US"/>
+                    </w:rPr>
+                    <w:t xml:space="preserve">, </w:t>
+                  </w:r>
+                  <w:proofErr w:type="spellStart"/>
+                  <w:r>
+                    <w:rPr>
+                      <w:sz w:val="20"/>
+                      <w:lang w:val="en-US"/>
+                    </w:rPr>
+                    <w:t>Ptr</w:t>
+                  </w:r>
+                  <w:proofErr w:type="spellEnd"/>
+                  <w:r>
+                    <w:rPr>
+                      <w:sz w:val="20"/>
+                      <w:lang w:val="en-US"/>
+                    </w:rPr>
+                    <w:t>&lt;P1906CommunicationInterface&gt;</w:t>
+                  </w:r>
+                  <w:proofErr w:type="spellStart"/>
+                  <w:r>
+                    <w:rPr>
+                      <w:sz w:val="20"/>
+                      <w:lang w:val="en-US"/>
+                    </w:rPr>
+                    <w:t>dst</w:t>
+                  </w:r>
+                  <w:proofErr w:type="spellEnd"/>
+                  <w:r>
+                    <w:rPr>
+                      <w:sz w:val="20"/>
+                      <w:lang w:val="en-US"/>
+                    </w:rPr>
+                    <w:t xml:space="preserve">, </w:t>
+                  </w:r>
+                  <w:proofErr w:type="spellStart"/>
+                  <w:r>
+                    <w:rPr>
+                      <w:sz w:val="20"/>
+                      <w:lang w:val="en-US"/>
+                    </w:rPr>
+                    <w:t>Ptr</w:t>
+                  </w:r>
+                  <w:proofErr w:type="spellEnd"/>
+                  <w:r>
+                    <w:rPr>
+                      <w:sz w:val="20"/>
+                      <w:lang w:val="en-US"/>
+                    </w:rPr>
+                    <w:t>&lt;P1906MessageCarrier&gt; message) : void</w:t>
                   </w:r>
                 </w:p>
               </w:txbxContent>
@@ -1544,6 +2131,7 @@
                     </w:rPr>
                     <w:t xml:space="preserve">+ </w:t>
                   </w:r>
+                  <w:proofErr w:type="spellStart"/>
                   <w:r>
                     <w:rPr>
                       <w:b/>
@@ -1552,12 +2140,29 @@
                     </w:rPr>
                     <w:t>m_specificity</w:t>
                   </w:r>
-                  <w:r>
-                    <w:rPr>
-                      <w:sz w:val="20"/>
-                      <w:lang w:val="en-US"/>
-                    </w:rPr>
-                    <w:t xml:space="preserve"> : Ptr&lt;P1906Specificity&gt;</w:t>
+                  <w:proofErr w:type="spellEnd"/>
+                  <w:r>
+                    <w:rPr>
+                      <w:sz w:val="20"/>
+                      <w:lang w:val="en-US"/>
+                    </w:rPr>
+                    <w:t xml:space="preserve"> : </w:t>
+                  </w:r>
+                  <w:proofErr w:type="spellStart"/>
+                  <w:r>
+                    <w:rPr>
+                      <w:sz w:val="20"/>
+                      <w:lang w:val="en-US"/>
+                    </w:rPr>
+                    <w:t>Ptr</w:t>
+                  </w:r>
+                  <w:proofErr w:type="spellEnd"/>
+                  <w:r>
+                    <w:rPr>
+                      <w:sz w:val="20"/>
+                      <w:lang w:val="en-US"/>
+                    </w:rPr>
+                    <w:t>&lt;P1906Specificity&gt;</w:t>
                   </w:r>
                 </w:p>
                 <w:p>
@@ -1578,6 +2183,7 @@
                     </w:rPr>
                     <w:t xml:space="preserve">+ </w:t>
                   </w:r>
+                  <w:proofErr w:type="spellStart"/>
                   <w:r>
                     <w:rPr>
                       <w:b/>
@@ -1586,12 +2192,29 @@
                     </w:rPr>
                     <w:t>m_interface</w:t>
                   </w:r>
-                  <w:r>
-                    <w:rPr>
-                      <w:sz w:val="20"/>
-                      <w:lang w:val="en-US"/>
-                    </w:rPr>
-                    <w:t xml:space="preserve"> : Ptr&lt;P1906CommunicationInterface&gt;</w:t>
+                  <w:proofErr w:type="spellEnd"/>
+                  <w:r>
+                    <w:rPr>
+                      <w:sz w:val="20"/>
+                      <w:lang w:val="en-US"/>
+                    </w:rPr>
+                    <w:t xml:space="preserve"> : </w:t>
+                  </w:r>
+                  <w:proofErr w:type="spellStart"/>
+                  <w:r>
+                    <w:rPr>
+                      <w:sz w:val="20"/>
+                      <w:lang w:val="en-US"/>
+                    </w:rPr>
+                    <w:t>Ptr</w:t>
+                  </w:r>
+                  <w:proofErr w:type="spellEnd"/>
+                  <w:r>
+                    <w:rPr>
+                      <w:sz w:val="20"/>
+                      <w:lang w:val="en-US"/>
+                    </w:rPr>
+                    <w:t>&lt;P1906CommunicationInterface&gt;</w:t>
                   </w:r>
                 </w:p>
                 <w:p>
@@ -1612,6 +2235,7 @@
                     </w:rPr>
                     <w:t xml:space="preserve">+ </w:t>
                   </w:r>
+                  <w:proofErr w:type="spellStart"/>
                   <w:r>
                     <w:rPr>
                       <w:b/>
@@ -1620,12 +2244,29 @@
                     </w:rPr>
                     <w:t>m_dev</w:t>
                   </w:r>
-                  <w:r>
-                    <w:rPr>
-                      <w:sz w:val="20"/>
-                      <w:lang w:val="en-US"/>
-                    </w:rPr>
-                    <w:t xml:space="preserve"> : Ptr&lt;P1906NetDevice&gt;</w:t>
+                  <w:proofErr w:type="spellEnd"/>
+                  <w:r>
+                    <w:rPr>
+                      <w:sz w:val="20"/>
+                      <w:lang w:val="en-US"/>
+                    </w:rPr>
+                    <w:t xml:space="preserve"> : </w:t>
+                  </w:r>
+                  <w:proofErr w:type="spellStart"/>
+                  <w:r>
+                    <w:rPr>
+                      <w:sz w:val="20"/>
+                      <w:lang w:val="en-US"/>
+                    </w:rPr>
+                    <w:t>Ptr</w:t>
+                  </w:r>
+                  <w:proofErr w:type="spellEnd"/>
+                  <w:r>
+                    <w:rPr>
+                      <w:sz w:val="20"/>
+                      <w:lang w:val="en-US"/>
+                    </w:rPr>
+                    <w:t>&lt;P1906NetDevice&gt;</w:t>
                   </w:r>
                 </w:p>
                 <w:p>
@@ -1646,6 +2287,7 @@
                     </w:rPr>
                     <w:t xml:space="preserve">+ </w:t>
                   </w:r>
+                  <w:proofErr w:type="spellStart"/>
                   <w:r>
                     <w:rPr>
                       <w:b/>
@@ -1654,12 +2296,29 @@
                     </w:rPr>
                     <w:t>m_medium</w:t>
                   </w:r>
-                  <w:r>
-                    <w:rPr>
-                      <w:sz w:val="20"/>
-                      <w:lang w:val="en-US"/>
-                    </w:rPr>
-                    <w:t xml:space="preserve"> : Ptr&lt;P1906Medium&gt;</w:t>
+                  <w:proofErr w:type="spellEnd"/>
+                  <w:r>
+                    <w:rPr>
+                      <w:sz w:val="20"/>
+                      <w:lang w:val="en-US"/>
+                    </w:rPr>
+                    <w:t xml:space="preserve"> : </w:t>
+                  </w:r>
+                  <w:proofErr w:type="spellStart"/>
+                  <w:r>
+                    <w:rPr>
+                      <w:sz w:val="20"/>
+                      <w:lang w:val="en-US"/>
+                    </w:rPr>
+                    <w:t>Ptr</w:t>
+                  </w:r>
+                  <w:proofErr w:type="spellEnd"/>
+                  <w:r>
+                    <w:rPr>
+                      <w:sz w:val="20"/>
+                      <w:lang w:val="en-US"/>
+                    </w:rPr>
+                    <w:t>&lt;P1906Medium&gt;</w:t>
                   </w:r>
                 </w:p>
                 <w:p>
@@ -1692,6 +2351,7 @@
                     </w:rPr>
                     <w:t xml:space="preserve">- </w:t>
                   </w:r>
+                  <w:proofErr w:type="spellStart"/>
                   <w:r>
                     <w:rPr>
                       <w:b/>
@@ -1700,12 +2360,45 @@
                     </w:rPr>
                     <w:t>HandleReception</w:t>
                   </w:r>
-                  <w:r>
-                    <w:rPr>
-                      <w:sz w:val="20"/>
-                      <w:lang w:val="en-US"/>
-                    </w:rPr>
-                    <w:t xml:space="preserve"> (Ptr&lt;Packet&gt; p) : bool;</w:t>
+                  <w:proofErr w:type="spellEnd"/>
+                  <w:r>
+                    <w:rPr>
+                      <w:sz w:val="20"/>
+                      <w:lang w:val="en-US"/>
+                    </w:rPr>
+                    <w:t xml:space="preserve"> (</w:t>
+                  </w:r>
+                  <w:proofErr w:type="spellStart"/>
+                  <w:r>
+                    <w:rPr>
+                      <w:sz w:val="20"/>
+                      <w:lang w:val="en-US"/>
+                    </w:rPr>
+                    <w:t>Ptr</w:t>
+                  </w:r>
+                  <w:proofErr w:type="spellEnd"/>
+                  <w:r>
+                    <w:rPr>
+                      <w:sz w:val="20"/>
+                      <w:lang w:val="en-US"/>
+                    </w:rPr>
+                    <w:t>&lt;Packet&gt; p) :</w:t>
+                  </w:r>
+                  <w:proofErr w:type="spellStart"/>
+                  <w:r>
+                    <w:rPr>
+                      <w:sz w:val="20"/>
+                      <w:lang w:val="en-US"/>
+                    </w:rPr>
+                    <w:t>bool</w:t>
+                  </w:r>
+                  <w:proofErr w:type="spellEnd"/>
+                  <w:r>
+                    <w:rPr>
+                      <w:sz w:val="20"/>
+                      <w:lang w:val="en-US"/>
+                    </w:rPr>
+                    <w:t>;</w:t>
                   </w:r>
                 </w:p>
                 <w:p>
@@ -1768,6 +2461,7 @@
                     </w:rPr>
                     <w:t xml:space="preserve">+ </w:t>
                   </w:r>
+                  <w:proofErr w:type="spellStart"/>
                   <w:r>
                     <w:rPr>
                       <w:b/>
@@ -1776,12 +2470,29 @@
                     </w:rPr>
                     <w:t>m_perturbation</w:t>
                   </w:r>
-                  <w:r>
-                    <w:rPr>
-                      <w:sz w:val="20"/>
-                      <w:lang w:val="en-US"/>
-                    </w:rPr>
-                    <w:t xml:space="preserve"> : Ptr&lt;P1906Perturbation&gt;</w:t>
+                  <w:proofErr w:type="spellEnd"/>
+                  <w:r>
+                    <w:rPr>
+                      <w:sz w:val="20"/>
+                      <w:lang w:val="en-US"/>
+                    </w:rPr>
+                    <w:t xml:space="preserve"> : </w:t>
+                  </w:r>
+                  <w:proofErr w:type="spellStart"/>
+                  <w:r>
+                    <w:rPr>
+                      <w:sz w:val="20"/>
+                      <w:lang w:val="en-US"/>
+                    </w:rPr>
+                    <w:t>Ptr</w:t>
+                  </w:r>
+                  <w:proofErr w:type="spellEnd"/>
+                  <w:r>
+                    <w:rPr>
+                      <w:sz w:val="20"/>
+                      <w:lang w:val="en-US"/>
+                    </w:rPr>
+                    <w:t>&lt;P1906Perturbation&gt;</w:t>
                   </w:r>
                 </w:p>
                 <w:p>
@@ -1802,6 +2513,7 @@
                     </w:rPr>
                     <w:t xml:space="preserve">+ </w:t>
                   </w:r>
+                  <w:proofErr w:type="spellStart"/>
                   <w:r>
                     <w:rPr>
                       <w:b/>
@@ -1810,12 +2522,29 @@
                     </w:rPr>
                     <w:t>m_field</w:t>
                   </w:r>
-                  <w:r>
-                    <w:rPr>
-                      <w:sz w:val="20"/>
-                      <w:lang w:val="en-US"/>
-                    </w:rPr>
-                    <w:t xml:space="preserve"> : Ptr&lt;P1906Field&gt;</w:t>
+                  <w:proofErr w:type="spellEnd"/>
+                  <w:r>
+                    <w:rPr>
+                      <w:sz w:val="20"/>
+                      <w:lang w:val="en-US"/>
+                    </w:rPr>
+                    <w:t xml:space="preserve"> : </w:t>
+                  </w:r>
+                  <w:proofErr w:type="spellStart"/>
+                  <w:r>
+                    <w:rPr>
+                      <w:sz w:val="20"/>
+                      <w:lang w:val="en-US"/>
+                    </w:rPr>
+                    <w:t>Ptr</w:t>
+                  </w:r>
+                  <w:proofErr w:type="spellEnd"/>
+                  <w:r>
+                    <w:rPr>
+                      <w:sz w:val="20"/>
+                      <w:lang w:val="en-US"/>
+                    </w:rPr>
+                    <w:t>&lt;P1906Field&gt;</w:t>
                   </w:r>
                 </w:p>
                 <w:p>
@@ -1836,6 +2565,7 @@
                     </w:rPr>
                     <w:t xml:space="preserve">+ </w:t>
                   </w:r>
+                  <w:proofErr w:type="spellStart"/>
                   <w:r>
                     <w:rPr>
                       <w:b/>
@@ -1844,12 +2574,29 @@
                     </w:rPr>
                     <w:t>m_interface</w:t>
                   </w:r>
-                  <w:r>
-                    <w:rPr>
-                      <w:sz w:val="20"/>
-                      <w:lang w:val="en-US"/>
-                    </w:rPr>
-                    <w:t xml:space="preserve"> : Ptr&lt;P1906CommunicationInterface&gt;</w:t>
+                  <w:proofErr w:type="spellEnd"/>
+                  <w:r>
+                    <w:rPr>
+                      <w:sz w:val="20"/>
+                      <w:lang w:val="en-US"/>
+                    </w:rPr>
+                    <w:t xml:space="preserve"> : </w:t>
+                  </w:r>
+                  <w:proofErr w:type="spellStart"/>
+                  <w:r>
+                    <w:rPr>
+                      <w:sz w:val="20"/>
+                      <w:lang w:val="en-US"/>
+                    </w:rPr>
+                    <w:t>Ptr</w:t>
+                  </w:r>
+                  <w:proofErr w:type="spellEnd"/>
+                  <w:r>
+                    <w:rPr>
+                      <w:sz w:val="20"/>
+                      <w:lang w:val="en-US"/>
+                    </w:rPr>
+                    <w:t>&lt;P1906CommunicationInterface&gt;</w:t>
                   </w:r>
                 </w:p>
                 <w:p>
@@ -1870,6 +2617,7 @@
                     </w:rPr>
                     <w:t xml:space="preserve">+ </w:t>
                   </w:r>
+                  <w:proofErr w:type="spellStart"/>
                   <w:r>
                     <w:rPr>
                       <w:b/>
@@ -1878,12 +2626,29 @@
                     </w:rPr>
                     <w:t>m_dev</w:t>
                   </w:r>
-                  <w:r>
-                    <w:rPr>
-                      <w:sz w:val="20"/>
-                      <w:lang w:val="en-US"/>
-                    </w:rPr>
-                    <w:t xml:space="preserve"> : Ptr&lt;P1906NetDevice&gt;</w:t>
+                  <w:proofErr w:type="spellEnd"/>
+                  <w:r>
+                    <w:rPr>
+                      <w:sz w:val="20"/>
+                      <w:lang w:val="en-US"/>
+                    </w:rPr>
+                    <w:t xml:space="preserve"> : </w:t>
+                  </w:r>
+                  <w:proofErr w:type="spellStart"/>
+                  <w:r>
+                    <w:rPr>
+                      <w:sz w:val="20"/>
+                      <w:lang w:val="en-US"/>
+                    </w:rPr>
+                    <w:t>Ptr</w:t>
+                  </w:r>
+                  <w:proofErr w:type="spellEnd"/>
+                  <w:r>
+                    <w:rPr>
+                      <w:sz w:val="20"/>
+                      <w:lang w:val="en-US"/>
+                    </w:rPr>
+                    <w:t>&lt;P1906NetDevice&gt;</w:t>
                   </w:r>
                 </w:p>
                 <w:p>
@@ -1904,6 +2669,7 @@
                     </w:rPr>
                     <w:t xml:space="preserve">+ </w:t>
                   </w:r>
+                  <w:proofErr w:type="spellStart"/>
                   <w:r>
                     <w:rPr>
                       <w:b/>
@@ -1912,12 +2678,29 @@
                     </w:rPr>
                     <w:t>m_medium</w:t>
                   </w:r>
-                  <w:r>
-                    <w:rPr>
-                      <w:sz w:val="20"/>
-                      <w:lang w:val="en-US"/>
-                    </w:rPr>
-                    <w:t xml:space="preserve"> : Ptr&lt;P1906Medium&gt;</w:t>
+                  <w:proofErr w:type="spellEnd"/>
+                  <w:r>
+                    <w:rPr>
+                      <w:sz w:val="20"/>
+                      <w:lang w:val="en-US"/>
+                    </w:rPr>
+                    <w:t xml:space="preserve"> : </w:t>
+                  </w:r>
+                  <w:proofErr w:type="spellStart"/>
+                  <w:r>
+                    <w:rPr>
+                      <w:sz w:val="20"/>
+                      <w:lang w:val="en-US"/>
+                    </w:rPr>
+                    <w:t>Ptr</w:t>
+                  </w:r>
+                  <w:proofErr w:type="spellEnd"/>
+                  <w:r>
+                    <w:rPr>
+                      <w:sz w:val="20"/>
+                      <w:lang w:val="en-US"/>
+                    </w:rPr>
+                    <w:t>&lt;P1906Medium&gt;</w:t>
                   </w:r>
                 </w:p>
                 <w:p>
@@ -1938,6 +2721,7 @@
                     </w:rPr>
                     <w:t xml:space="preserve">- </w:t>
                   </w:r>
+                  <w:proofErr w:type="spellStart"/>
                   <w:r>
                     <w:rPr>
                       <w:b/>
@@ -1946,12 +2730,45 @@
                     </w:rPr>
                     <w:t>HandleTransmission</w:t>
                   </w:r>
-                  <w:r>
-                    <w:rPr>
-                      <w:sz w:val="20"/>
-                      <w:lang w:val="en-US"/>
-                    </w:rPr>
-                    <w:t xml:space="preserve"> (Ptr&lt;Packet&gt; p) : bool;</w:t>
+                  <w:proofErr w:type="spellEnd"/>
+                  <w:r>
+                    <w:rPr>
+                      <w:sz w:val="20"/>
+                      <w:lang w:val="en-US"/>
+                    </w:rPr>
+                    <w:t xml:space="preserve"> (</w:t>
+                  </w:r>
+                  <w:proofErr w:type="spellStart"/>
+                  <w:r>
+                    <w:rPr>
+                      <w:sz w:val="20"/>
+                      <w:lang w:val="en-US"/>
+                    </w:rPr>
+                    <w:t>Ptr</w:t>
+                  </w:r>
+                  <w:proofErr w:type="spellEnd"/>
+                  <w:r>
+                    <w:rPr>
+                      <w:sz w:val="20"/>
+                      <w:lang w:val="en-US"/>
+                    </w:rPr>
+                    <w:t>&lt;Packet&gt; p) :</w:t>
+                  </w:r>
+                  <w:proofErr w:type="spellStart"/>
+                  <w:r>
+                    <w:rPr>
+                      <w:sz w:val="20"/>
+                      <w:lang w:val="en-US"/>
+                    </w:rPr>
+                    <w:t>bool</w:t>
+                  </w:r>
+                  <w:proofErr w:type="spellEnd"/>
+                  <w:r>
+                    <w:rPr>
+                      <w:sz w:val="20"/>
+                      <w:lang w:val="en-US"/>
+                    </w:rPr>
+                    <w:t>;</w:t>
                   </w:r>
                 </w:p>
                 <w:p>
@@ -2012,6 +2829,7 @@
                     </w:rPr>
                     <w:t xml:space="preserve">+ </w:t>
                   </w:r>
+                  <w:proofErr w:type="spellStart"/>
                   <w:r>
                     <w:rPr>
                       <w:b/>
@@ -2020,12 +2838,29 @@
                     </w:rPr>
                     <w:t>m_dev</w:t>
                   </w:r>
-                  <w:r>
-                    <w:rPr>
-                      <w:sz w:val="20"/>
-                      <w:lang w:val="en-US"/>
-                    </w:rPr>
-                    <w:t xml:space="preserve"> : Ptr&lt;P1906NetDevice&gt;</w:t>
+                  <w:proofErr w:type="spellEnd"/>
+                  <w:r>
+                    <w:rPr>
+                      <w:sz w:val="20"/>
+                      <w:lang w:val="en-US"/>
+                    </w:rPr>
+                    <w:t xml:space="preserve"> : </w:t>
+                  </w:r>
+                  <w:proofErr w:type="spellStart"/>
+                  <w:r>
+                    <w:rPr>
+                      <w:sz w:val="20"/>
+                      <w:lang w:val="en-US"/>
+                    </w:rPr>
+                    <w:t>Ptr</w:t>
+                  </w:r>
+                  <w:proofErr w:type="spellEnd"/>
+                  <w:r>
+                    <w:rPr>
+                      <w:sz w:val="20"/>
+                      <w:lang w:val="en-US"/>
+                    </w:rPr>
+                    <w:t>&lt;P1906NetDevice&gt;</w:t>
                   </w:r>
                 </w:p>
                 <w:p>
@@ -2046,6 +2881,7 @@
                     </w:rPr>
                     <w:t xml:space="preserve">+ </w:t>
                   </w:r>
+                  <w:proofErr w:type="spellStart"/>
                   <w:r>
                     <w:rPr>
                       <w:b/>
@@ -2054,12 +2890,29 @@
                     </w:rPr>
                     <w:t>m_tx</w:t>
                   </w:r>
-                  <w:r>
-                    <w:rPr>
-                      <w:sz w:val="20"/>
-                      <w:lang w:val="en-US"/>
-                    </w:rPr>
-                    <w:t xml:space="preserve"> : Ptr &lt;P1906TransmitterCommunicationInterface&gt;</w:t>
+                  <w:proofErr w:type="spellEnd"/>
+                  <w:r>
+                    <w:rPr>
+                      <w:sz w:val="20"/>
+                      <w:lang w:val="en-US"/>
+                    </w:rPr>
+                    <w:t xml:space="preserve"> : </w:t>
+                  </w:r>
+                  <w:proofErr w:type="spellStart"/>
+                  <w:r>
+                    <w:rPr>
+                      <w:sz w:val="20"/>
+                      <w:lang w:val="en-US"/>
+                    </w:rPr>
+                    <w:t>Ptr</w:t>
+                  </w:r>
+                  <w:proofErr w:type="spellEnd"/>
+                  <w:r>
+                    <w:rPr>
+                      <w:sz w:val="20"/>
+                      <w:lang w:val="en-US"/>
+                    </w:rPr>
+                    <w:t>&lt;P1906TransmitterCommunicationInterface&gt;</w:t>
                   </w:r>
                 </w:p>
                 <w:p>
@@ -2080,6 +2933,7 @@
                     </w:rPr>
                     <w:t xml:space="preserve">+ </w:t>
                   </w:r>
+                  <w:proofErr w:type="spellStart"/>
                   <w:r>
                     <w:rPr>
                       <w:b/>
@@ -2088,12 +2942,29 @@
                     </w:rPr>
                     <w:t>m_rx</w:t>
                   </w:r>
-                  <w:r>
-                    <w:rPr>
-                      <w:sz w:val="20"/>
-                      <w:lang w:val="en-US"/>
-                    </w:rPr>
-                    <w:t xml:space="preserve"> : Ptr &lt;P1906ReceiverCommunicationInterface&gt;</w:t>
+                  <w:proofErr w:type="spellEnd"/>
+                  <w:r>
+                    <w:rPr>
+                      <w:sz w:val="20"/>
+                      <w:lang w:val="en-US"/>
+                    </w:rPr>
+                    <w:t xml:space="preserve"> : </w:t>
+                  </w:r>
+                  <w:proofErr w:type="spellStart"/>
+                  <w:r>
+                    <w:rPr>
+                      <w:sz w:val="20"/>
+                      <w:lang w:val="en-US"/>
+                    </w:rPr>
+                    <w:t>Ptr</w:t>
+                  </w:r>
+                  <w:proofErr w:type="spellEnd"/>
+                  <w:r>
+                    <w:rPr>
+                      <w:sz w:val="20"/>
+                      <w:lang w:val="en-US"/>
+                    </w:rPr>
+                    <w:t>&lt;P1906ReceiverCommunicationInterface&gt;</w:t>
                   </w:r>
                 </w:p>
                 <w:p>
@@ -2114,6 +2985,7 @@
                     </w:rPr>
                     <w:t xml:space="preserve">+ </w:t>
                   </w:r>
+                  <w:proofErr w:type="spellStart"/>
                   <w:r>
                     <w:rPr>
                       <w:b/>
@@ -2122,12 +2994,29 @@
                     </w:rPr>
                     <w:t>m_medium</w:t>
                   </w:r>
-                  <w:r>
-                    <w:rPr>
-                      <w:sz w:val="20"/>
-                      <w:lang w:val="en-US"/>
-                    </w:rPr>
-                    <w:t xml:space="preserve"> : Ptr &lt;P1906Medium&gt;</w:t>
+                  <w:proofErr w:type="spellEnd"/>
+                  <w:r>
+                    <w:rPr>
+                      <w:sz w:val="20"/>
+                      <w:lang w:val="en-US"/>
+                    </w:rPr>
+                    <w:t xml:space="preserve"> : </w:t>
+                  </w:r>
+                  <w:proofErr w:type="spellStart"/>
+                  <w:r>
+                    <w:rPr>
+                      <w:sz w:val="20"/>
+                      <w:lang w:val="en-US"/>
+                    </w:rPr>
+                    <w:t>Ptr</w:t>
+                  </w:r>
+                  <w:proofErr w:type="spellEnd"/>
+                  <w:r>
+                    <w:rPr>
+                      <w:sz w:val="20"/>
+                      <w:lang w:val="en-US"/>
+                    </w:rPr>
+                    <w:t>&lt;P1906Medium&gt;</w:t>
                   </w:r>
                 </w:p>
                 <w:p>
@@ -2148,6 +3037,7 @@
                     </w:rPr>
                     <w:t xml:space="preserve">- </w:t>
                   </w:r>
+                  <w:proofErr w:type="spellStart"/>
                   <w:r>
                     <w:rPr>
                       <w:b/>
@@ -2156,12 +3046,45 @@
                     </w:rPr>
                     <w:t>HandleTransmission</w:t>
                   </w:r>
-                  <w:r>
-                    <w:rPr>
-                      <w:sz w:val="20"/>
-                      <w:lang w:val="en-US"/>
-                    </w:rPr>
-                    <w:t xml:space="preserve"> (Ptr&lt;Packet&gt; p) : bool;</w:t>
+                  <w:proofErr w:type="spellEnd"/>
+                  <w:r>
+                    <w:rPr>
+                      <w:sz w:val="20"/>
+                      <w:lang w:val="en-US"/>
+                    </w:rPr>
+                    <w:t xml:space="preserve"> (</w:t>
+                  </w:r>
+                  <w:proofErr w:type="spellStart"/>
+                  <w:r>
+                    <w:rPr>
+                      <w:sz w:val="20"/>
+                      <w:lang w:val="en-US"/>
+                    </w:rPr>
+                    <w:t>Ptr</w:t>
+                  </w:r>
+                  <w:proofErr w:type="spellEnd"/>
+                  <w:r>
+                    <w:rPr>
+                      <w:sz w:val="20"/>
+                      <w:lang w:val="en-US"/>
+                    </w:rPr>
+                    <w:t>&lt;Packet&gt; p) :</w:t>
+                  </w:r>
+                  <w:proofErr w:type="spellStart"/>
+                  <w:r>
+                    <w:rPr>
+                      <w:sz w:val="20"/>
+                      <w:lang w:val="en-US"/>
+                    </w:rPr>
+                    <w:t>bool</w:t>
+                  </w:r>
+                  <w:proofErr w:type="spellEnd"/>
+                  <w:r>
+                    <w:rPr>
+                      <w:sz w:val="20"/>
+                      <w:lang w:val="en-US"/>
+                    </w:rPr>
+                    <w:t>;</w:t>
                   </w:r>
                 </w:p>
                 <w:p>
@@ -2182,6 +3105,7 @@
                     </w:rPr>
                     <w:t xml:space="preserve">- </w:t>
                   </w:r>
+                  <w:proofErr w:type="spellStart"/>
                   <w:r>
                     <w:rPr>
                       <w:b/>
@@ -2190,12 +3114,29 @@
                     </w:rPr>
                     <w:t>HandleReception</w:t>
                   </w:r>
-                  <w:r>
-                    <w:rPr>
-                      <w:sz w:val="20"/>
-                      <w:lang w:val="en-US"/>
-                    </w:rPr>
-                    <w:t xml:space="preserve"> (Ptr&lt;Packet&gt; p) : void;</w:t>
+                  <w:proofErr w:type="spellEnd"/>
+                  <w:r>
+                    <w:rPr>
+                      <w:sz w:val="20"/>
+                      <w:lang w:val="en-US"/>
+                    </w:rPr>
+                    <w:t xml:space="preserve"> (</w:t>
+                  </w:r>
+                  <w:proofErr w:type="spellStart"/>
+                  <w:r>
+                    <w:rPr>
+                      <w:sz w:val="20"/>
+                      <w:lang w:val="en-US"/>
+                    </w:rPr>
+                    <w:t>Ptr</w:t>
+                  </w:r>
+                  <w:proofErr w:type="spellEnd"/>
+                  <w:r>
+                    <w:rPr>
+                      <w:sz w:val="20"/>
+                      <w:lang w:val="en-US"/>
+                    </w:rPr>
+                    <w:t>&lt;Packet&gt; p) : void;</w:t>
                   </w:r>
                 </w:p>
                 <w:p>
@@ -2264,7 +3205,21 @@
                     <w:rPr>
                       <w:sz w:val="20"/>
                     </w:rPr>
-                    <w:t xml:space="preserve"> : Ptr&lt;P1906CommunicationInterface&gt;</w:t>
+                    <w:t xml:space="preserve"> :</w:t>
+                  </w:r>
+                  <w:proofErr w:type="spellStart"/>
+                  <w:r>
+                    <w:rPr>
+                      <w:sz w:val="20"/>
+                    </w:rPr>
+                    <w:t>Ptr</w:t>
+                  </w:r>
+                  <w:proofErr w:type="spellEnd"/>
+                  <w:r>
+                    <w:rPr>
+                      <w:sz w:val="20"/>
+                    </w:rPr>
+                    <w:t>&lt;P1906CommunicationInterface&gt;</w:t>
                   </w:r>
                 </w:p>
                 <w:p>
@@ -2301,8 +3256,16 @@
                     <w:rPr>
                       <w:color w:val="0000FF"/>
                     </w:rPr>
-                    <w:t>ns3::NetDevice</w:t>
-                  </w:r>
+                    <w:t>ns3::</w:t>
+                  </w:r>
+                  <w:proofErr w:type="spellStart"/>
+                  <w:r>
+                    <w:rPr>
+                      <w:color w:val="0000FF"/>
+                    </w:rPr>
+                    <w:t>NetDevice</w:t>
+                  </w:r>
+                  <w:proofErr w:type="spellEnd"/>
                 </w:p>
                 <w:p>
                   <w:pPr>
@@ -2344,8 +3307,17 @@
                       <w:b/>
                       <w:color w:val="00B050"/>
                     </w:rPr>
-                    <w:t>ns3::NetDevice</w:t>
-                  </w:r>
+                    <w:t>ns3::</w:t>
+                  </w:r>
+                  <w:proofErr w:type="spellStart"/>
+                  <w:r>
+                    <w:rPr>
+                      <w:b/>
+                      <w:color w:val="00B050"/>
+                    </w:rPr>
+                    <w:t>NetDevice</w:t>
+                  </w:r>
+                  <w:proofErr w:type="spellEnd"/>
                 </w:p>
                 <w:p>
                   <w:pPr>
@@ -2384,8 +3356,17 @@
                       <w:b/>
                       <w:color w:val="00B050"/>
                     </w:rPr>
-                    <w:t>ns3::Channel</w:t>
-                  </w:r>
+                    <w:t>ns3::</w:t>
+                  </w:r>
+                  <w:proofErr w:type="spellStart"/>
+                  <w:r>
+                    <w:rPr>
+                      <w:b/>
+                      <w:color w:val="00B050"/>
+                    </w:rPr>
+                    <w:t>Channel</w:t>
+                  </w:r>
+                  <w:proofErr w:type="spellEnd"/>
                 </w:p>
                 <w:p>
                   <w:pPr>
@@ -2643,6 +3624,7 @@
                     </w:rPr>
                     <w:t xml:space="preserve">+ </w:t>
                   </w:r>
+                  <w:proofErr w:type="spellStart"/>
                   <w:r>
                     <w:rPr>
                       <w:b/>
@@ -2651,6 +3633,7 @@
                     </w:rPr>
                     <w:t>m_waveSpeed</w:t>
                   </w:r>
+                  <w:proofErr w:type="spellEnd"/>
                   <w:r>
                     <w:rPr>
                       <w:sz w:val="20"/>
@@ -2673,20 +3656,126 @@
                     </w:rPr>
                     <w:t xml:space="preserve">- </w:t>
                   </w:r>
-                  <w:r>
-                    <w:rPr>
-                      <w:b/>
-                      <w:sz w:val="20"/>
-                      <w:lang w:val="en-US"/>
-                    </w:rPr>
-                    <w:t xml:space="preserve">ComputePropagationDelay </w:t>
-                  </w:r>
-                  <w:r>
-                    <w:rPr>
-                      <w:sz w:val="20"/>
-                      <w:lang w:val="en-US"/>
-                    </w:rPr>
-                    <w:t>(Ptr&lt;P1906CommunicationInterface&gt; src, Ptr&lt;P1906CommunicationInterface&gt; dst, Ptr&lt;P1906MessageCarrier&gt;message, Ptr&lt;P1906Field&gt; field): double</w:t>
+                  <w:proofErr w:type="spellStart"/>
+                  <w:r>
+                    <w:rPr>
+                      <w:b/>
+                      <w:sz w:val="20"/>
+                      <w:lang w:val="en-US"/>
+                    </w:rPr>
+                    <w:t>ComputePropagationDelay</w:t>
+                  </w:r>
+                  <w:proofErr w:type="spellEnd"/>
+                  <w:r>
+                    <w:rPr>
+                      <w:b/>
+                      <w:sz w:val="20"/>
+                      <w:lang w:val="en-US"/>
+                    </w:rPr>
+                    <w:t xml:space="preserve"> </w:t>
+                  </w:r>
+                  <w:r>
+                    <w:rPr>
+                      <w:sz w:val="20"/>
+                      <w:lang w:val="en-US"/>
+                    </w:rPr>
+                    <w:t>(</w:t>
+                  </w:r>
+                  <w:proofErr w:type="spellStart"/>
+                  <w:r>
+                    <w:rPr>
+                      <w:sz w:val="20"/>
+                      <w:lang w:val="en-US"/>
+                    </w:rPr>
+                    <w:t>Ptr</w:t>
+                  </w:r>
+                  <w:proofErr w:type="spellEnd"/>
+                  <w:r>
+                    <w:rPr>
+                      <w:sz w:val="20"/>
+                      <w:lang w:val="en-US"/>
+                    </w:rPr>
+                    <w:t>&lt;P1906CommunicationInterface&gt;</w:t>
+                  </w:r>
+                  <w:proofErr w:type="spellStart"/>
+                  <w:r>
+                    <w:rPr>
+                      <w:sz w:val="20"/>
+                      <w:lang w:val="en-US"/>
+                    </w:rPr>
+                    <w:t>src</w:t>
+                  </w:r>
+                  <w:proofErr w:type="spellEnd"/>
+                  <w:r>
+                    <w:rPr>
+                      <w:sz w:val="20"/>
+                      <w:lang w:val="en-US"/>
+                    </w:rPr>
+                    <w:t xml:space="preserve">, </w:t>
+                  </w:r>
+                  <w:proofErr w:type="spellStart"/>
+                  <w:r>
+                    <w:rPr>
+                      <w:sz w:val="20"/>
+                      <w:lang w:val="en-US"/>
+                    </w:rPr>
+                    <w:t>Ptr</w:t>
+                  </w:r>
+                  <w:proofErr w:type="spellEnd"/>
+                  <w:r>
+                    <w:rPr>
+                      <w:sz w:val="20"/>
+                      <w:lang w:val="en-US"/>
+                    </w:rPr>
+                    <w:t>&lt;P1906CommunicationInterface&gt;</w:t>
+                  </w:r>
+                  <w:proofErr w:type="spellStart"/>
+                  <w:r>
+                    <w:rPr>
+                      <w:sz w:val="20"/>
+                      <w:lang w:val="en-US"/>
+                    </w:rPr>
+                    <w:t>dst</w:t>
+                  </w:r>
+                  <w:proofErr w:type="spellEnd"/>
+                  <w:r>
+                    <w:rPr>
+                      <w:sz w:val="20"/>
+                      <w:lang w:val="en-US"/>
+                    </w:rPr>
+                    <w:t xml:space="preserve">, </w:t>
+                  </w:r>
+                  <w:proofErr w:type="spellStart"/>
+                  <w:r>
+                    <w:rPr>
+                      <w:sz w:val="20"/>
+                      <w:lang w:val="en-US"/>
+                    </w:rPr>
+                    <w:t>Ptr</w:t>
+                  </w:r>
+                  <w:proofErr w:type="spellEnd"/>
+                  <w:r>
+                    <w:rPr>
+                      <w:sz w:val="20"/>
+                      <w:lang w:val="en-US"/>
+                    </w:rPr>
+                    <w:t xml:space="preserve">&lt;P1906MessageCarrier&gt;message, </w:t>
+                  </w:r>
+                  <w:proofErr w:type="spellStart"/>
+                  <w:r>
+                    <w:rPr>
+                      <w:sz w:val="20"/>
+                      <w:lang w:val="en-US"/>
+                    </w:rPr>
+                    <w:t>Ptr</w:t>
+                  </w:r>
+                  <w:proofErr w:type="spellEnd"/>
+                  <w:r>
+                    <w:rPr>
+                      <w:sz w:val="20"/>
+                      <w:lang w:val="en-US"/>
+                    </w:rPr>
+                    <w:t>&lt;P1906Field&gt; field): double</w:t>
                   </w:r>
                 </w:p>
                 <w:p>
@@ -2703,6 +3792,7 @@
                     </w:rPr>
                     <w:t xml:space="preserve">- </w:t>
                   </w:r>
+                  <w:proofErr w:type="spellStart"/>
                   <w:r>
                     <w:rPr>
                       <w:b/>
@@ -2711,12 +3801,133 @@
                     </w:rPr>
                     <w:t>CalculateReceivedMessageCarrier</w:t>
                   </w:r>
-                  <w:r>
-                    <w:rPr>
-                      <w:sz w:val="20"/>
-                      <w:lang w:val="en-US"/>
-                    </w:rPr>
-                    <w:t>(Ptr&lt;P1906CommunicationInterface&gt; src, Ptr&lt;P1906CommunicationInterface&gt; dst, Ptr&lt;P1906MessageCarrier&gt;message, Ptr&lt;P1906Field&gt; field) :Ptr&lt;P1906MessageCarrier&gt;</w:t>
+                  <w:proofErr w:type="spellEnd"/>
+                  <w:r>
+                    <w:rPr>
+                      <w:b/>
+                      <w:sz w:val="20"/>
+                      <w:lang w:val="en-US"/>
+                    </w:rPr>
+                    <w:t xml:space="preserve"> </w:t>
+                  </w:r>
+                  <w:r>
+                    <w:rPr>
+                      <w:sz w:val="20"/>
+                      <w:lang w:val="en-US"/>
+                    </w:rPr>
+                    <w:t>(</w:t>
+                  </w:r>
+                  <w:proofErr w:type="spellStart"/>
+                  <w:r>
+                    <w:rPr>
+                      <w:sz w:val="20"/>
+                      <w:lang w:val="en-US"/>
+                    </w:rPr>
+                    <w:t>Ptr</w:t>
+                  </w:r>
+                  <w:proofErr w:type="spellEnd"/>
+                  <w:r>
+                    <w:rPr>
+                      <w:sz w:val="20"/>
+                      <w:lang w:val="en-US"/>
+                    </w:rPr>
+                    <w:t>&lt;P1906CommunicationInterface&gt;</w:t>
+                  </w:r>
+                  <w:proofErr w:type="spellStart"/>
+                  <w:r>
+                    <w:rPr>
+                      <w:sz w:val="20"/>
+                      <w:lang w:val="en-US"/>
+                    </w:rPr>
+                    <w:t>src</w:t>
+                  </w:r>
+                  <w:proofErr w:type="spellEnd"/>
+                  <w:r>
+                    <w:rPr>
+                      <w:sz w:val="20"/>
+                      <w:lang w:val="en-US"/>
+                    </w:rPr>
+                    <w:t xml:space="preserve">, </w:t>
+                  </w:r>
+                  <w:proofErr w:type="spellStart"/>
+                  <w:r>
+                    <w:rPr>
+                      <w:sz w:val="20"/>
+                      <w:lang w:val="en-US"/>
+                    </w:rPr>
+                    <w:t>Ptr</w:t>
+                  </w:r>
+                  <w:proofErr w:type="spellEnd"/>
+                  <w:r>
+                    <w:rPr>
+                      <w:sz w:val="20"/>
+                      <w:lang w:val="en-US"/>
+                    </w:rPr>
+                    <w:t>&lt;P1906CommunicationInterface&gt;</w:t>
+                  </w:r>
+                  <w:proofErr w:type="spellStart"/>
+                  <w:r>
+                    <w:rPr>
+                      <w:sz w:val="20"/>
+                      <w:lang w:val="en-US"/>
+                    </w:rPr>
+                    <w:t>dst</w:t>
+                  </w:r>
+                  <w:proofErr w:type="spellEnd"/>
+                  <w:r>
+                    <w:rPr>
+                      <w:sz w:val="20"/>
+                      <w:lang w:val="en-US"/>
+                    </w:rPr>
+                    <w:t xml:space="preserve">, </w:t>
+                  </w:r>
+                  <w:proofErr w:type="spellStart"/>
+                  <w:r>
+                    <w:rPr>
+                      <w:sz w:val="20"/>
+                      <w:lang w:val="en-US"/>
+                    </w:rPr>
+                    <w:t>Ptr</w:t>
+                  </w:r>
+                  <w:proofErr w:type="spellEnd"/>
+                  <w:r>
+                    <w:rPr>
+                      <w:sz w:val="20"/>
+                      <w:lang w:val="en-US"/>
+                    </w:rPr>
+                    <w:t xml:space="preserve">&lt;P1906MessageCarrier&gt;message, </w:t>
+                  </w:r>
+                  <w:proofErr w:type="spellStart"/>
+                  <w:r>
+                    <w:rPr>
+                      <w:sz w:val="20"/>
+                      <w:lang w:val="en-US"/>
+                    </w:rPr>
+                    <w:t>Ptr</w:t>
+                  </w:r>
+                  <w:proofErr w:type="spellEnd"/>
+                  <w:r>
+                    <w:rPr>
+                      <w:sz w:val="20"/>
+                      <w:lang w:val="en-US"/>
+                    </w:rPr>
+                    <w:t>&lt;P1906Field&gt; field) :</w:t>
+                  </w:r>
+                  <w:proofErr w:type="spellStart"/>
+                  <w:r>
+                    <w:rPr>
+                      <w:sz w:val="20"/>
+                      <w:lang w:val="en-US"/>
+                    </w:rPr>
+                    <w:t>Ptr</w:t>
+                  </w:r>
+                  <w:proofErr w:type="spellEnd"/>
+                  <w:r>
+                    <w:rPr>
+                      <w:sz w:val="20"/>
+                      <w:lang w:val="en-US"/>
+                    </w:rPr>
+                    <w:t>&lt;P1906MessageCarrier&gt;</w:t>
                   </w:r>
                 </w:p>
               </w:txbxContent>
@@ -2769,6 +3980,7 @@
                     </w:rPr>
                     <w:t xml:space="preserve">+ </w:t>
                   </w:r>
+                  <w:proofErr w:type="spellStart"/>
                   <w:r>
                     <w:rPr>
                       <w:b/>
@@ -2777,6 +3989,7 @@
                     </w:rPr>
                     <w:t>m_spectrumValue</w:t>
                   </w:r>
+                  <w:proofErr w:type="spellEnd"/>
                   <w:r>
                     <w:rPr>
                       <w:sz w:val="20"/>
@@ -2784,12 +3997,37 @@
                     </w:rPr>
                     <w:t xml:space="preserve"> : </w:t>
                   </w:r>
-                  <w:r>
-                    <w:rPr>
-                      <w:sz w:val="20"/>
-                      <w:lang w:val="en-US"/>
-                    </w:rPr>
-                    <w:t xml:space="preserve">Ptr&lt;SpectrumValue&gt; </w:t>
+                  <w:proofErr w:type="spellStart"/>
+                  <w:r>
+                    <w:rPr>
+                      <w:sz w:val="20"/>
+                      <w:lang w:val="en-US"/>
+                    </w:rPr>
+                    <w:t>Ptr</w:t>
+                  </w:r>
+                  <w:proofErr w:type="spellEnd"/>
+                  <w:r>
+                    <w:rPr>
+                      <w:sz w:val="20"/>
+                      <w:lang w:val="en-US"/>
+                    </w:rPr>
+                    <w:t>&lt;</w:t>
+                  </w:r>
+                  <w:proofErr w:type="spellStart"/>
+                  <w:r>
+                    <w:rPr>
+                      <w:sz w:val="20"/>
+                      <w:lang w:val="en-US"/>
+                    </w:rPr>
+                    <w:t>SpectrumValue</w:t>
+                  </w:r>
+                  <w:proofErr w:type="spellEnd"/>
+                  <w:r>
+                    <w:rPr>
+                      <w:sz w:val="20"/>
+                      <w:lang w:val="en-US"/>
+                    </w:rPr>
+                    <w:t>&gt;</w:t>
                   </w:r>
                 </w:p>
                 <w:p>
@@ -2810,6 +4048,7 @@
                     </w:rPr>
                     <w:t xml:space="preserve">+ </w:t>
                   </w:r>
+                  <w:proofErr w:type="spellStart"/>
                   <w:r>
                     <w:rPr>
                       <w:b/>
@@ -2834,6 +4073,7 @@
                     </w:rPr>
                     <w:t>uration</w:t>
                   </w:r>
+                  <w:proofErr w:type="spellEnd"/>
                   <w:r>
                     <w:rPr>
                       <w:sz w:val="20"/>
@@ -2867,6 +4107,7 @@
                     </w:rPr>
                     <w:t xml:space="preserve">+ </w:t>
                   </w:r>
+                  <w:proofErr w:type="spellStart"/>
                   <w:r>
                     <w:rPr>
                       <w:b/>
@@ -2875,6 +4116,7 @@
                     </w:rPr>
                     <w:t>m_pulseDuration</w:t>
                   </w:r>
+                  <w:proofErr w:type="spellEnd"/>
                   <w:r>
                     <w:rPr>
                       <w:sz w:val="20"/>
@@ -2908,6 +4150,7 @@
                     </w:rPr>
                     <w:t xml:space="preserve">+ </w:t>
                   </w:r>
+                  <w:proofErr w:type="spellStart"/>
                   <w:r>
                     <w:rPr>
                       <w:b/>
@@ -2916,6 +4159,7 @@
                     </w:rPr>
                     <w:t>m_pulseInterval</w:t>
                   </w:r>
+                  <w:proofErr w:type="spellEnd"/>
                   <w:r>
                     <w:rPr>
                       <w:sz w:val="20"/>
@@ -2949,6 +4193,7 @@
                     </w:rPr>
                     <w:t xml:space="preserve">+ </w:t>
                   </w:r>
+                  <w:proofErr w:type="spellStart"/>
                   <w:r>
                     <w:rPr>
                       <w:b/>
@@ -2957,6 +4202,7 @@
                     </w:rPr>
                     <w:t>m_centralFrequency</w:t>
                   </w:r>
+                  <w:proofErr w:type="spellEnd"/>
                   <w:r>
                     <w:rPr>
                       <w:sz w:val="20"/>
@@ -2990,6 +4236,7 @@
                     </w:rPr>
                     <w:t xml:space="preserve">+ </w:t>
                   </w:r>
+                  <w:proofErr w:type="spellStart"/>
                   <w:r>
                     <w:rPr>
                       <w:b/>
@@ -2998,6 +4245,7 @@
                     </w:rPr>
                     <w:t>m_bandwidth</w:t>
                   </w:r>
+                  <w:proofErr w:type="spellEnd"/>
                   <w:r>
                     <w:rPr>
                       <w:sz w:val="20"/>
@@ -3031,6 +4279,7 @@
                     </w:rPr>
                     <w:t xml:space="preserve">+ </w:t>
                   </w:r>
+                  <w:proofErr w:type="spellStart"/>
                   <w:r>
                     <w:rPr>
                       <w:b/>
@@ -3039,6 +4288,7 @@
                     </w:rPr>
                     <w:t>m_subChannel</w:t>
                   </w:r>
+                  <w:proofErr w:type="spellEnd"/>
                   <w:r>
                     <w:rPr>
                       <w:sz w:val="20"/>
@@ -3058,6 +4308,7 @@
                   <w:pPr>
                     <w:rPr>
                       <w:sz w:val="20"/>
+                      <w:lang w:val="en-US"/>
                     </w:rPr>
                   </w:pPr>
                 </w:p>
@@ -3166,6 +4417,7 @@
                     </w:rPr>
                     <w:t xml:space="preserve">- </w:t>
                   </w:r>
+                  <w:proofErr w:type="spellStart"/>
                   <w:r>
                     <w:rPr>
                       <w:b/>
@@ -3174,13 +4426,103 @@
                     </w:rPr>
                     <w:t>CheckRxCompatibility</w:t>
                   </w:r>
-                  <w:r>
-                    <w:rPr>
-                      <w:sz w:val="20"/>
-                      <w:lang w:val="en-US"/>
-                    </w:rPr>
-                    <w:t xml:space="preserve"> (Ptr&lt;P1906CommunicationInterface&gt; src, Ptr&lt;P1906CommunicationInterface&gt; dst, Ptr&lt;P1906MessageCarrier&gt; message) : bool</w:t>
-                  </w:r>
+                  <w:proofErr w:type="spellEnd"/>
+                  <w:r>
+                    <w:rPr>
+                      <w:sz w:val="20"/>
+                      <w:lang w:val="en-US"/>
+                    </w:rPr>
+                    <w:t xml:space="preserve"> (</w:t>
+                  </w:r>
+                  <w:proofErr w:type="spellStart"/>
+                  <w:r>
+                    <w:rPr>
+                      <w:sz w:val="20"/>
+                      <w:lang w:val="en-US"/>
+                    </w:rPr>
+                    <w:t>Ptr</w:t>
+                  </w:r>
+                  <w:proofErr w:type="spellEnd"/>
+                  <w:r>
+                    <w:rPr>
+                      <w:sz w:val="20"/>
+                      <w:lang w:val="en-US"/>
+                    </w:rPr>
+                    <w:t>&lt;P1906CommunicationInterface&gt;</w:t>
+                  </w:r>
+                  <w:proofErr w:type="spellStart"/>
+                  <w:r>
+                    <w:rPr>
+                      <w:sz w:val="20"/>
+                      <w:lang w:val="en-US"/>
+                    </w:rPr>
+                    <w:t>src</w:t>
+                  </w:r>
+                  <w:proofErr w:type="spellEnd"/>
+                  <w:r>
+                    <w:rPr>
+                      <w:sz w:val="20"/>
+                      <w:lang w:val="en-US"/>
+                    </w:rPr>
+                    <w:t xml:space="preserve">, </w:t>
+                  </w:r>
+                  <w:proofErr w:type="spellStart"/>
+                  <w:r>
+                    <w:rPr>
+                      <w:sz w:val="20"/>
+                      <w:lang w:val="en-US"/>
+                    </w:rPr>
+                    <w:t>Ptr</w:t>
+                  </w:r>
+                  <w:proofErr w:type="spellEnd"/>
+                  <w:r>
+                    <w:rPr>
+                      <w:sz w:val="20"/>
+                      <w:lang w:val="en-US"/>
+                    </w:rPr>
+                    <w:t>&lt;P1906CommunicationInterface&gt;</w:t>
+                  </w:r>
+                  <w:proofErr w:type="spellStart"/>
+                  <w:r>
+                    <w:rPr>
+                      <w:sz w:val="20"/>
+                      <w:lang w:val="en-US"/>
+                    </w:rPr>
+                    <w:t>dst</w:t>
+                  </w:r>
+                  <w:proofErr w:type="spellEnd"/>
+                  <w:r>
+                    <w:rPr>
+                      <w:sz w:val="20"/>
+                      <w:lang w:val="en-US"/>
+                    </w:rPr>
+                    <w:t xml:space="preserve">, </w:t>
+                  </w:r>
+                  <w:proofErr w:type="spellStart"/>
+                  <w:r>
+                    <w:rPr>
+                      <w:sz w:val="20"/>
+                      <w:lang w:val="en-US"/>
+                    </w:rPr>
+                    <w:t>Ptr</w:t>
+                  </w:r>
+                  <w:proofErr w:type="spellEnd"/>
+                  <w:r>
+                    <w:rPr>
+                      <w:sz w:val="20"/>
+                      <w:lang w:val="en-US"/>
+                    </w:rPr>
+                    <w:t>&lt;P1906MessageCarrier&gt; message) :</w:t>
+                  </w:r>
+                  <w:proofErr w:type="spellStart"/>
+                  <w:r>
+                    <w:rPr>
+                      <w:sz w:val="20"/>
+                      <w:lang w:val="en-US"/>
+                    </w:rPr>
+                    <w:t>bool</w:t>
+                  </w:r>
+                  <w:proofErr w:type="spellEnd"/>
                 </w:p>
               </w:txbxContent>
             </v:textbox>
@@ -3232,6 +4574,7 @@
                     </w:rPr>
                     <w:t xml:space="preserve">+ </w:t>
                   </w:r>
+                  <w:proofErr w:type="spellStart"/>
                   <w:r>
                     <w:rPr>
                       <w:b/>
@@ -3240,13 +4583,7 @@
                     </w:rPr>
                     <w:t>m_powerTx</w:t>
                   </w:r>
-                  <w:r>
-                    <w:rPr>
-                      <w:sz w:val="20"/>
-                      <w:lang w:val="en-US"/>
-                    </w:rPr>
-                    <w:t xml:space="preserve"> </w:t>
-                  </w:r>
+                  <w:proofErr w:type="spellEnd"/>
                   <w:r>
                     <w:rPr>
                       <w:sz w:val="20"/>
@@ -3280,6 +4617,7 @@
                     </w:rPr>
                     <w:t xml:space="preserve">+ </w:t>
                   </w:r>
+                  <w:proofErr w:type="spellStart"/>
                   <w:r>
                     <w:rPr>
                       <w:b/>
@@ -3288,6 +4626,7 @@
                     </w:rPr>
                     <w:t>m_pulseDuration</w:t>
                   </w:r>
+                  <w:proofErr w:type="spellEnd"/>
                   <w:r>
                     <w:rPr>
                       <w:sz w:val="20"/>
@@ -3321,6 +4660,7 @@
                     </w:rPr>
                     <w:t xml:space="preserve">+ </w:t>
                   </w:r>
+                  <w:proofErr w:type="spellStart"/>
                   <w:r>
                     <w:rPr>
                       <w:b/>
@@ -3329,6 +4669,7 @@
                     </w:rPr>
                     <w:t>m_pulseInterval</w:t>
                   </w:r>
+                  <w:proofErr w:type="spellEnd"/>
                   <w:r>
                     <w:rPr>
                       <w:sz w:val="20"/>
@@ -3362,6 +4703,7 @@
                     </w:rPr>
                     <w:t xml:space="preserve">+ </w:t>
                   </w:r>
+                  <w:proofErr w:type="spellStart"/>
                   <w:r>
                     <w:rPr>
                       <w:b/>
@@ -3370,6 +4712,7 @@
                     </w:rPr>
                     <w:t>m_centralFrequency</w:t>
                   </w:r>
+                  <w:proofErr w:type="spellEnd"/>
                   <w:r>
                     <w:rPr>
                       <w:sz w:val="20"/>
@@ -3403,6 +4746,7 @@
                     </w:rPr>
                     <w:t xml:space="preserve">+ </w:t>
                   </w:r>
+                  <w:proofErr w:type="spellStart"/>
                   <w:r>
                     <w:rPr>
                       <w:b/>
@@ -3411,6 +4755,7 @@
                     </w:rPr>
                     <w:t>m_bandwidth</w:t>
                   </w:r>
+                  <w:proofErr w:type="spellEnd"/>
                   <w:r>
                     <w:rPr>
                       <w:sz w:val="20"/>
@@ -3444,6 +4789,7 @@
                     </w:rPr>
                     <w:t xml:space="preserve">+ </w:t>
                   </w:r>
+                  <w:proofErr w:type="spellStart"/>
                   <w:r>
                     <w:rPr>
                       <w:b/>
@@ -3452,6 +4798,7 @@
                     </w:rPr>
                     <w:t>m_subChannel</w:t>
                   </w:r>
+                  <w:proofErr w:type="spellEnd"/>
                   <w:r>
                     <w:rPr>
                       <w:sz w:val="20"/>
@@ -3481,20 +4828,54 @@
                     </w:rPr>
                     <w:t>-</w:t>
                   </w:r>
-                  <w:r>
-                    <w:rPr>
-                      <w:b/>
-                      <w:sz w:val="20"/>
-                      <w:lang w:val="en-US"/>
-                    </w:rPr>
-                    <w:t xml:space="preserve">CreateMessageCarrier </w:t>
-                  </w:r>
-                  <w:r>
-                    <w:rPr>
-                      <w:sz w:val="20"/>
-                      <w:lang w:val="en-US"/>
-                    </w:rPr>
-                    <w:t>(Ptr&lt;Packet&gt; p) : Ptr&lt;P1906MessageCarrier&gt;</w:t>
+                  <w:proofErr w:type="spellStart"/>
+                  <w:r>
+                    <w:rPr>
+                      <w:b/>
+                      <w:sz w:val="20"/>
+                      <w:lang w:val="en-US"/>
+                    </w:rPr>
+                    <w:t>CreateMessageCarrier</w:t>
+                  </w:r>
+                  <w:proofErr w:type="spellEnd"/>
+                  <w:r>
+                    <w:rPr>
+                      <w:sz w:val="20"/>
+                      <w:lang w:val="en-US"/>
+                    </w:rPr>
+                    <w:t>(</w:t>
+                  </w:r>
+                  <w:proofErr w:type="spellStart"/>
+                  <w:r>
+                    <w:rPr>
+                      <w:sz w:val="20"/>
+                      <w:lang w:val="en-US"/>
+                    </w:rPr>
+                    <w:t>Ptr</w:t>
+                  </w:r>
+                  <w:proofErr w:type="spellEnd"/>
+                  <w:r>
+                    <w:rPr>
+                      <w:sz w:val="20"/>
+                      <w:lang w:val="en-US"/>
+                    </w:rPr>
+                    <w:t>&lt;Packet&gt; p) :</w:t>
+                  </w:r>
+                  <w:proofErr w:type="spellStart"/>
+                  <w:r>
+                    <w:rPr>
+                      <w:sz w:val="20"/>
+                      <w:lang w:val="en-US"/>
+                    </w:rPr>
+                    <w:t>Ptr</w:t>
+                  </w:r>
+                  <w:proofErr w:type="spellEnd"/>
+                  <w:r>
+                    <w:rPr>
+                      <w:sz w:val="20"/>
+                      <w:lang w:val="en-US"/>
+                    </w:rPr>
+                    <w:t>&lt;P1906MessageCarrier&gt;</w:t>
                   </w:r>
                 </w:p>
               </w:txbxContent>
@@ -3908,6 +5289,7 @@
                     </w:rPr>
                     <w:t xml:space="preserve">- </w:t>
                   </w:r>
+                  <w:proofErr w:type="spellStart"/>
                   <w:r>
                     <w:rPr>
                       <w:b/>
@@ -3916,12 +5298,45 @@
                     </w:rPr>
                     <w:t>HandleReception</w:t>
                   </w:r>
-                  <w:r>
-                    <w:rPr>
-                      <w:sz w:val="20"/>
-                      <w:lang w:val="en-US"/>
-                    </w:rPr>
-                    <w:t xml:space="preserve"> (Ptr&lt;Packet&gt; p) : bool;</w:t>
+                  <w:proofErr w:type="spellEnd"/>
+                  <w:r>
+                    <w:rPr>
+                      <w:sz w:val="20"/>
+                      <w:lang w:val="en-US"/>
+                    </w:rPr>
+                    <w:t xml:space="preserve"> (</w:t>
+                  </w:r>
+                  <w:proofErr w:type="spellStart"/>
+                  <w:r>
+                    <w:rPr>
+                      <w:sz w:val="20"/>
+                      <w:lang w:val="en-US"/>
+                    </w:rPr>
+                    <w:t>Ptr</w:t>
+                  </w:r>
+                  <w:proofErr w:type="spellEnd"/>
+                  <w:r>
+                    <w:rPr>
+                      <w:sz w:val="20"/>
+                      <w:lang w:val="en-US"/>
+                    </w:rPr>
+                    <w:t>&lt;Packet&gt; p) :</w:t>
+                  </w:r>
+                  <w:proofErr w:type="spellStart"/>
+                  <w:r>
+                    <w:rPr>
+                      <w:sz w:val="20"/>
+                      <w:lang w:val="en-US"/>
+                    </w:rPr>
+                    <w:t>bool</w:t>
+                  </w:r>
+                  <w:proofErr w:type="spellEnd"/>
+                  <w:r>
+                    <w:rPr>
+                      <w:sz w:val="20"/>
+                      <w:lang w:val="en-US"/>
+                    </w:rPr>
+                    <w:t>;</w:t>
                   </w:r>
                 </w:p>
                 <w:p>
@@ -4012,6 +5427,7 @@
                     </w:rPr>
                     <w:t xml:space="preserve">- </w:t>
                   </w:r>
+                  <w:proofErr w:type="spellStart"/>
                   <w:r>
                     <w:rPr>
                       <w:b/>
@@ -4020,12 +5436,45 @@
                     </w:rPr>
                     <w:t>HandleTransmission</w:t>
                   </w:r>
-                  <w:r>
-                    <w:rPr>
-                      <w:sz w:val="20"/>
-                      <w:lang w:val="en-US"/>
-                    </w:rPr>
-                    <w:t xml:space="preserve"> (Ptr&lt;Packet&gt; p) : bool;</w:t>
+                  <w:proofErr w:type="spellEnd"/>
+                  <w:r>
+                    <w:rPr>
+                      <w:sz w:val="20"/>
+                      <w:lang w:val="en-US"/>
+                    </w:rPr>
+                    <w:t xml:space="preserve"> (</w:t>
+                  </w:r>
+                  <w:proofErr w:type="spellStart"/>
+                  <w:r>
+                    <w:rPr>
+                      <w:sz w:val="20"/>
+                      <w:lang w:val="en-US"/>
+                    </w:rPr>
+                    <w:t>Ptr</w:t>
+                  </w:r>
+                  <w:proofErr w:type="spellEnd"/>
+                  <w:r>
+                    <w:rPr>
+                      <w:sz w:val="20"/>
+                      <w:lang w:val="en-US"/>
+                    </w:rPr>
+                    <w:t>&lt;Packet&gt; p) :</w:t>
+                  </w:r>
+                  <w:proofErr w:type="spellStart"/>
+                  <w:r>
+                    <w:rPr>
+                      <w:sz w:val="20"/>
+                      <w:lang w:val="en-US"/>
+                    </w:rPr>
+                    <w:t>bool</w:t>
+                  </w:r>
+                  <w:proofErr w:type="spellEnd"/>
+                  <w:r>
+                    <w:rPr>
+                      <w:sz w:val="20"/>
+                      <w:lang w:val="en-US"/>
+                    </w:rPr>
+                    <w:t>;</w:t>
                   </w:r>
                 </w:p>
                 <w:p>
@@ -4154,6 +5603,2087 @@
       <w:pPr>
         <w:pStyle w:val="Titolo1"/>
       </w:pPr>
+    </w:p>
+    <w:p/>
+    <w:p/>
+    <w:p/>
+    <w:p/>
+    <w:p/>
+    <w:p/>
+    <w:p/>
+    <w:p/>
+    <w:p/>
+    <w:p/>
+    <w:p/>
+    <w:p/>
+    <w:p/>
+    <w:p/>
+    <w:p/>
+    <w:p/>
+    <w:p/>
+    <w:p/>
+    <w:p/>
+    <w:p/>
+    <w:p/>
+    <w:p/>
+    <w:p/>
+    <w:p/>
+    <w:p/>
+    <w:p/>
+    <w:p/>
+    <w:p/>
+    <w:p/>
+    <w:p/>
+    <w:p/>
+    <w:p/>
+    <w:p>
+      <w:r>
+        <w:rPr>
+          <w:noProof/>
+          <w:lang w:eastAsia="it-IT"/>
+        </w:rPr>
+        <w:pict>
+          <v:shape id="_x0000_s1224" type="#_x0000_t202" style="position:absolute;margin-left:373.3pt;margin-top:365.75pt;width:162.95pt;height:66.7pt;z-index:251809792;mso-wrap-edited:f" wrapcoords="-150 0 -150 21150 21750 21150 21750 0 -150 0" fillcolor="white [3212]" strokecolor="black [3213]" strokeweight="1pt">
+            <v:fill o:detectmouseclick="t"/>
+            <v:textbox style="mso-next-textbox:#_x0000_s1224" inset=",7.2pt,,7.2pt">
+              <w:txbxContent>
+                <w:p>
+                  <w:pPr>
+                    <w:jc w:val="center"/>
+                    <w:rPr>
+                      <w:b/>
+                      <w:lang w:val="en-US"/>
+                    </w:rPr>
+                  </w:pPr>
+                  <w:r>
+                    <w:rPr>
+                      <w:b/>
+                      <w:lang w:val="en-US"/>
+                    </w:rPr>
+                    <w:t>P1906EMMessageCarrier</w:t>
+                  </w:r>
+                </w:p>
+                <w:p>
+                  <w:pPr>
+                    <w:pBdr>
+                      <w:top w:val="single" w:sz="6" w:space="1" w:color="auto"/>
+                      <w:bottom w:val="single" w:sz="6" w:space="1" w:color="auto"/>
+                    </w:pBdr>
+                    <w:rPr>
+                      <w:sz w:val="20"/>
+                      <w:lang w:val="en-US"/>
+                    </w:rPr>
+                  </w:pPr>
+                  <w:r>
+                    <w:rPr>
+                      <w:sz w:val="20"/>
+                      <w:lang w:val="en-US"/>
+                    </w:rPr>
+                    <w:t xml:space="preserve">+ </w:t>
+                  </w:r>
+                  <w:proofErr w:type="spellStart"/>
+                  <w:r>
+                    <w:rPr>
+                      <w:b/>
+                      <w:sz w:val="20"/>
+                      <w:lang w:val="en-US"/>
+                    </w:rPr>
+                    <w:t>m_</w:t>
+                  </w:r>
+                  <w:r>
+                    <w:rPr>
+                      <w:b/>
+                      <w:sz w:val="20"/>
+                      <w:lang w:val="en-US"/>
+                    </w:rPr>
+                    <w:t>d</w:t>
+                  </w:r>
+                  <w:r>
+                    <w:rPr>
+                      <w:b/>
+                      <w:sz w:val="20"/>
+                      <w:lang w:val="en-US"/>
+                    </w:rPr>
+                    <w:t>uration</w:t>
+                  </w:r>
+                  <w:proofErr w:type="spellEnd"/>
+                  <w:r>
+                    <w:rPr>
+                      <w:sz w:val="20"/>
+                      <w:lang w:val="en-US"/>
+                    </w:rPr>
+                    <w:t xml:space="preserve"> : </w:t>
+                  </w:r>
+                  <w:r>
+                    <w:rPr>
+                      <w:sz w:val="20"/>
+                      <w:lang w:val="en-US"/>
+                    </w:rPr>
+                    <w:t>Time</w:t>
+                  </w:r>
+                </w:p>
+                <w:p>
+                  <w:pPr>
+                    <w:pBdr>
+                      <w:top w:val="single" w:sz="6" w:space="1" w:color="auto"/>
+                      <w:bottom w:val="single" w:sz="6" w:space="1" w:color="auto"/>
+                    </w:pBdr>
+                    <w:rPr>
+                      <w:sz w:val="20"/>
+                      <w:lang w:val="en-US"/>
+                    </w:rPr>
+                  </w:pPr>
+                  <w:r>
+                    <w:rPr>
+                      <w:sz w:val="20"/>
+                      <w:lang w:val="en-US"/>
+                    </w:rPr>
+                    <w:t xml:space="preserve">+ </w:t>
+                  </w:r>
+                  <w:proofErr w:type="spellStart"/>
+                  <w:r>
+                    <w:rPr>
+                      <w:b/>
+                      <w:sz w:val="20"/>
+                      <w:lang w:val="en-US"/>
+                    </w:rPr>
+                    <w:t>m_pulseInterval</w:t>
+                  </w:r>
+                  <w:proofErr w:type="spellEnd"/>
+                  <w:r>
+                    <w:rPr>
+                      <w:sz w:val="20"/>
+                      <w:lang w:val="en-US"/>
+                    </w:rPr>
+                    <w:t xml:space="preserve"> : </w:t>
+                  </w:r>
+                  <w:r>
+                    <w:rPr>
+                      <w:sz w:val="20"/>
+                      <w:lang w:val="en-US"/>
+                    </w:rPr>
+                    <w:t xml:space="preserve">Time </w:t>
+                  </w:r>
+                </w:p>
+                <w:p>
+                  <w:pPr>
+                    <w:pBdr>
+                      <w:top w:val="single" w:sz="6" w:space="1" w:color="auto"/>
+                      <w:bottom w:val="single" w:sz="6" w:space="1" w:color="auto"/>
+                    </w:pBdr>
+                    <w:rPr>
+                      <w:sz w:val="20"/>
+                      <w:lang w:val="en-US"/>
+                    </w:rPr>
+                  </w:pPr>
+                  <w:r>
+                    <w:rPr>
+                      <w:sz w:val="20"/>
+                      <w:lang w:val="en-US"/>
+                    </w:rPr>
+                    <w:t xml:space="preserve">+ </w:t>
+                  </w:r>
+                  <w:proofErr w:type="spellStart"/>
+                  <w:r>
+                    <w:rPr>
+                      <w:b/>
+                      <w:sz w:val="20"/>
+                      <w:lang w:val="en-US"/>
+                    </w:rPr>
+                    <w:t>m_</w:t>
+                  </w:r>
+                  <w:r>
+                    <w:rPr>
+                      <w:b/>
+                      <w:sz w:val="20"/>
+                      <w:lang w:val="en-US"/>
+                    </w:rPr>
+                    <w:t>molecules</w:t>
+                  </w:r>
+                  <w:proofErr w:type="spellEnd"/>
+                  <w:r>
+                    <w:rPr>
+                      <w:sz w:val="20"/>
+                      <w:lang w:val="en-US"/>
+                    </w:rPr>
+                    <w:t xml:space="preserve">: </w:t>
+                  </w:r>
+                  <w:r>
+                    <w:rPr>
+                      <w:sz w:val="20"/>
+                      <w:lang w:val="en-US"/>
+                    </w:rPr>
+                    <w:t xml:space="preserve">double </w:t>
+                  </w:r>
+                </w:p>
+                <w:p>
+                  <w:pPr>
+                    <w:rPr>
+                      <w:sz w:val="20"/>
+                      <w:lang w:val="en-US"/>
+                    </w:rPr>
+                  </w:pPr>
+                </w:p>
+              </w:txbxContent>
+            </v:textbox>
+            <w10:wrap type="tight"/>
+          </v:shape>
+        </w:pict>
+      </w:r>
+      <w:r>
+        <w:rPr>
+          <w:noProof/>
+          <w:lang w:eastAsia="it-IT"/>
+        </w:rPr>
+        <w:pict>
+          <v:line id="_x0000_s1250" style="position:absolute;flip:y;z-index:251836416" from="84.75pt,557.65pt" to="329.25pt,557.65pt" wrapcoords="0 1 0 24 2 24 2 1 0 1" strokecolor="black [3213]" strokeweight="1pt">
+            <v:fill o:detectmouseclick="t"/>
+            <v:shadow on="t" opacity="22938f" offset="0"/>
+            <w10:wrap type="tight"/>
+          </v:line>
+        </w:pict>
+      </w:r>
+      <w:r>
+        <w:rPr>
+          <w:noProof/>
+          <w:lang w:eastAsia="it-IT"/>
+        </w:rPr>
+        <w:pict>
+          <v:line id="_x0000_s1249" style="position:absolute;flip:y;z-index:251835392" from="300.15pt,322.35pt" to="350.65pt,322.35pt" wrapcoords="1 1 37 1 37 1 1 1 1 1" strokecolor="black [3213]" strokeweight="1pt">
+            <v:fill o:detectmouseclick="t"/>
+            <v:stroke dashstyle="dash"/>
+            <v:shadow on="t" opacity="22938f" offset="0"/>
+            <w10:wrap type="tight"/>
+          </v:line>
+        </w:pict>
+      </w:r>
+      <w:r>
+        <w:rPr>
+          <w:noProof/>
+          <w:lang w:eastAsia="it-IT"/>
+        </w:rPr>
+        <w:pict>
+          <v:line id="_x0000_s1248" style="position:absolute;z-index:251834368" from="350.65pt,322.35pt" to="350.65pt,588.5pt" wrapcoords="1 1 37 1 37 1 1 1 1 1" strokecolor="black [3213]" strokeweight="1pt">
+            <v:fill o:detectmouseclick="t"/>
+            <v:stroke dashstyle="dash"/>
+            <v:shadow on="t" opacity="22938f" offset="0"/>
+            <w10:wrap type="tight"/>
+          </v:line>
+        </w:pict>
+      </w:r>
+      <w:r>
+        <w:rPr>
+          <w:noProof/>
+          <w:lang w:eastAsia="it-IT"/>
+        </w:rPr>
+        <w:pict>
+          <v:line id="_x0000_s1247" style="position:absolute;flip:y;z-index:251833344" from="300.7pt,416.8pt" to="373.3pt,416.8pt" wrapcoords="1 1 37 1 37 1 1 1 1 1" strokecolor="black [3213]" strokeweight="1pt">
+            <v:fill o:detectmouseclick="t"/>
+            <v:stroke dashstyle="dash"/>
+            <v:shadow on="t" opacity="22938f" offset="0"/>
+            <w10:wrap type="tight"/>
+          </v:line>
+        </w:pict>
+      </w:r>
+      <w:r>
+        <w:rPr>
+          <w:noProof/>
+          <w:lang w:eastAsia="it-IT"/>
+        </w:rPr>
+        <w:pict>
+          <v:line id="_x0000_s1246" style="position:absolute;flip:y;z-index:251832320" from="158.15pt,604.9pt" to="264pt,604.9pt" wrapcoords="0 1 0 24 2 24 2 1 0 1" strokecolor="black [3213]" strokeweight="1pt">
+            <v:fill o:detectmouseclick="t"/>
+            <v:shadow on="t" opacity="22938f" offset="0"/>
+            <w10:wrap type="tight"/>
+          </v:line>
+        </w:pict>
+      </w:r>
+      <w:r>
+        <w:rPr>
+          <w:noProof/>
+          <w:lang w:eastAsia="it-IT"/>
+        </w:rPr>
+        <w:pict>
+          <v:shape id="_x0000_s1245" type="#_x0000_t4" style="position:absolute;margin-left:138.5pt;margin-top:595.3pt;width:18pt;height:18pt;z-index:251831296;mso-wrap-edited:f" wrapcoords="8100 -1800 7200 -900 -4500 12600 -4500 15300 2700 26100 6300 27900 16200 27900 18900 26100 27900 14400 27900 12600 15300 0 12600 -1800 8100 -1800" filled="f" fillcolor="#3f80cd" strokecolor="black [3213]" strokeweight="1.5pt">
+            <v:fill color2="#9bc1ff" o:detectmouseclick="t" focusposition="" focussize=",90" type="gradient">
+              <o:fill v:ext="view" type="gradientUnscaled"/>
+            </v:fill>
+            <v:shadow on="t" opacity="22938f" offset="0"/>
+            <v:textbox inset=",7.2pt,,7.2pt"/>
+            <w10:wrap type="tight"/>
+          </v:shape>
+        </w:pict>
+      </w:r>
+      <w:r>
+        <w:rPr>
+          <w:noProof/>
+          <w:lang w:eastAsia="it-IT"/>
+        </w:rPr>
+        <w:pict>
+          <v:line id="_x0000_s1244" style="position:absolute;flip:y;z-index:251830272" from="68.15pt,625.65pt" to="68.15pt,661.15pt" wrapcoords="0 1 0 24 2 24 2 1 0 1" strokecolor="black [3213]" strokeweight="1pt">
+            <v:fill o:detectmouseclick="t"/>
+            <v:shadow on="t" opacity="22938f" offset="0"/>
+            <w10:wrap type="tight"/>
+          </v:line>
+        </w:pict>
+      </w:r>
+      <w:r>
+        <w:rPr>
+          <w:noProof/>
+          <w:lang w:eastAsia="it-IT"/>
+        </w:rPr>
+        <w:pict>
+          <v:line id="_x0000_s1243" style="position:absolute;flip:y;z-index:251829248" from="192.75pt,256.9pt" to="327.3pt,256.9pt" wrapcoords="0 1 0 24 2 24 2 1 0 1" strokecolor="black [3213]" strokeweight="1pt">
+            <v:fill o:detectmouseclick="t"/>
+            <v:shadow on="t" opacity="22938f" offset="0"/>
+            <w10:wrap type="tight"/>
+          </v:line>
+        </w:pict>
+      </w:r>
+      <w:r>
+        <w:rPr>
+          <w:noProof/>
+          <w:lang w:eastAsia="it-IT"/>
+        </w:rPr>
+        <w:pict>
+          <v:line id="_x0000_s1242" style="position:absolute;flip:y;z-index:251828224" from="300.25pt,341.55pt" to="327.3pt,341.55pt" wrapcoords="0 1 0 24 2 24 2 1 0 1" strokecolor="black [3213]" strokeweight="1pt">
+            <v:fill o:detectmouseclick="t"/>
+            <v:shadow on="t" opacity="22938f" offset="0"/>
+            <w10:wrap type="tight"/>
+          </v:line>
+        </w:pict>
+      </w:r>
+      <w:r>
+        <w:rPr>
+          <w:noProof/>
+          <w:lang w:eastAsia="it-IT"/>
+        </w:rPr>
+        <w:pict>
+          <v:line id="_x0000_s1241" style="position:absolute;flip:y;z-index:251827200" from="300.7pt,435.95pt" to="327.75pt,435.95pt" wrapcoords="0 1 0 24 2 24 2 1 0 1" strokecolor="black [3213]" strokeweight="1pt">
+            <v:fill o:detectmouseclick="t"/>
+            <v:shadow on="t" opacity="22938f" offset="0"/>
+            <w10:wrap type="tight"/>
+          </v:line>
+        </w:pict>
+      </w:r>
+      <w:r>
+        <w:rPr>
+          <w:noProof/>
+          <w:lang w:eastAsia="it-IT"/>
+        </w:rPr>
+        <w:pict>
+          <v:line id="_x0000_s1240" style="position:absolute;flip:y;z-index:251826176" from="20.9pt,435.95pt" to="84.75pt,435.95pt" wrapcoords="0 1 0 24 2 24 2 1 0 1" strokecolor="black [3213]" strokeweight="1pt">
+            <v:fill o:detectmouseclick="t"/>
+            <v:shadow on="t" opacity="22938f" offset="0"/>
+            <w10:wrap type="tight"/>
+          </v:line>
+        </w:pict>
+      </w:r>
+      <w:r>
+        <w:rPr>
+          <w:noProof/>
+          <w:lang w:eastAsia="it-IT"/>
+        </w:rPr>
+        <w:pict>
+          <v:line id="_x0000_s1239" style="position:absolute;flip:y;z-index:251825152" from="20.2pt,338.75pt" to="84.05pt,338.75pt" wrapcoords="0 1 0 24 2 24 2 1 0 1" strokecolor="black [3213]" strokeweight="1pt">
+            <v:fill o:detectmouseclick="t"/>
+            <v:shadow on="t" opacity="22938f" offset="0"/>
+            <w10:wrap type="tight"/>
+          </v:line>
+        </w:pict>
+      </w:r>
+      <w:r>
+        <w:rPr>
+          <w:noProof/>
+          <w:lang w:eastAsia="it-IT"/>
+        </w:rPr>
+        <w:pict>
+          <v:line id="_x0000_s1238" style="position:absolute;flip:y;z-index:251824128" from="20.9pt,256.9pt" to="84.75pt,256.9pt" wrapcoords="0 1 0 24 2 24 2 1 0 1" strokecolor="black [3213]" strokeweight="1pt">
+            <v:fill o:detectmouseclick="t"/>
+            <v:shadow on="t" opacity="22938f" offset="0"/>
+            <w10:wrap type="tight"/>
+          </v:line>
+        </w:pict>
+      </w:r>
+      <w:r>
+        <w:rPr>
+          <w:noProof/>
+          <w:lang w:eastAsia="it-IT"/>
+        </w:rPr>
+        <w:pict>
+          <v:line id="_x0000_s1237" style="position:absolute;flip:x;z-index:251823104" from="327.75pt,224pt" to="327.75pt,557.65pt" wrapcoords="0 1 0 24 2 24 2 1 0 1" strokecolor="black [3213]" strokeweight="1pt">
+            <v:fill o:detectmouseclick="t"/>
+            <v:shadow on="t" opacity="22938f" offset="0"/>
+            <w10:wrap type="tight"/>
+          </v:line>
+        </w:pict>
+      </w:r>
+      <w:r>
+        <w:rPr>
+          <w:noProof/>
+          <w:lang w:eastAsia="it-IT"/>
+        </w:rPr>
+        <w:pict>
+          <v:line id="_x0000_s1236" style="position:absolute;flip:x;z-index:251822080" from="20.2pt,223.5pt" to="20.9pt,585.55pt" wrapcoords="0 1 0 24 2 24 2 1 0 1" strokecolor="black [3213]" strokeweight="1pt">
+            <v:fill o:detectmouseclick="t"/>
+            <v:shadow on="t" opacity="22938f" offset="0"/>
+            <w10:wrap type="tight"/>
+          </v:line>
+        </w:pict>
+      </w:r>
+      <w:r>
+        <w:rPr>
+          <w:noProof/>
+          <w:lang w:eastAsia="it-IT"/>
+        </w:rPr>
+        <w:pict>
+          <v:line id="_x0000_s1235" style="position:absolute;flip:y;z-index:251821056" from="94.75pt,115pt" to="230pt,115pt" wrapcoords="0 1 0 24 2 24 2 1 0 1" strokecolor="black [3213]" strokeweight="1pt">
+            <v:fill o:detectmouseclick="t"/>
+            <v:shadow on="t" opacity="22938f" offset="0"/>
+            <w10:wrap type="tight"/>
+          </v:line>
+        </w:pict>
+      </w:r>
+      <w:r>
+        <w:rPr>
+          <w:noProof/>
+          <w:lang w:eastAsia="it-IT"/>
+        </w:rPr>
+        <w:pict>
+          <v:line id="_x0000_s1234" style="position:absolute;z-index:251820032" from="230pt,97pt" to="230pt,115pt" wrapcoords="0 1 0 24 2 24 2 1 0 1" strokecolor="black [3213]" strokeweight="1pt">
+            <v:fill o:detectmouseclick="t"/>
+            <v:shadow on="t" opacity="22938f" offset="0"/>
+            <w10:wrap type="tight"/>
+          </v:line>
+        </w:pict>
+      </w:r>
+      <w:r>
+        <w:rPr>
+          <w:noProof/>
+          <w:lang w:eastAsia="it-IT"/>
+        </w:rPr>
+        <w:pict>
+          <v:line id="_x0000_s1233" style="position:absolute;z-index:251819008" from="94.75pt,115.5pt" to="94.75pt,133.5pt" wrapcoords="0 1 0 24 2 24 2 1 0 1" strokecolor="black [3213]" strokeweight="1pt">
+            <v:fill o:detectmouseclick="t"/>
+            <v:shadow on="t" opacity="22938f" offset="0"/>
+            <w10:wrap type="tight"/>
+          </v:line>
+        </w:pict>
+      </w:r>
+      <w:r>
+        <w:rPr>
+          <w:noProof/>
+          <w:lang w:eastAsia="it-IT"/>
+        </w:rPr>
+        <w:pict>
+          <v:line id="_x0000_s1232" style="position:absolute;z-index:251817984" from="320.25pt,97pt" to="320.25pt,133.5pt" wrapcoords="0 1 0 24 2 24 2 1 0 1" strokecolor="black [3213]" strokeweight="1pt">
+            <v:fill o:detectmouseclick="t"/>
+            <v:shadow on="t" opacity="22938f" offset="0"/>
+            <w10:wrap type="tight"/>
+          </v:line>
+        </w:pict>
+      </w:r>
+      <w:r>
+        <w:rPr>
+          <w:noProof/>
+          <w:lang w:eastAsia="it-IT"/>
+        </w:rPr>
+        <w:pict>
+          <v:line id="_x0000_s1231" style="position:absolute;flip:y;z-index:251816960" from="133.95pt,61.4pt" to="195.25pt,61.4pt" wrapcoords="0 1 0 24 2 24 2 1 0 1" strokecolor="black [3213]" strokeweight="1pt">
+            <v:fill o:detectmouseclick="t"/>
+            <v:shadow on="t" opacity="22938f" offset="0"/>
+            <w10:wrap type="tight"/>
+          </v:line>
+        </w:pict>
+      </w:r>
+      <w:r>
+        <w:rPr>
+          <w:noProof/>
+          <w:lang w:eastAsia="it-IT"/>
+        </w:rPr>
+        <w:pict>
+          <v:line id="_x0000_s1230" style="position:absolute;z-index:251815936" from="59.25pt,25pt" to="59.25pt,43pt" wrapcoords="0 1 0 24 2 24 2 1 0 1" strokecolor="black [3213]" strokeweight="1pt">
+            <v:fill o:detectmouseclick="t"/>
+            <v:shadow on="t" opacity="22938f" offset="0"/>
+            <w10:wrap type="tight"/>
+          </v:line>
+        </w:pict>
+      </w:r>
+      <w:r>
+        <w:rPr>
+          <w:noProof/>
+          <w:lang w:eastAsia="it-IT"/>
+        </w:rPr>
+        <w:pict>
+          <v:shape id="_x0000_s1229" type="#_x0000_t4" style="position:absolute;margin-left:318.75pt;margin-top:205.5pt;width:18pt;height:18pt;z-index:251814912;mso-wrap-edited:f" wrapcoords="8100 -1800 7200 -900 -4500 12600 -4500 15300 2700 26100 6300 27900 16200 27900 18900 26100 27900 14400 27900 12600 15300 0 12600 -1800 8100 -1800" filled="f" fillcolor="#3f80cd" strokecolor="black [3213]" strokeweight="1.5pt">
+            <v:fill color2="#9bc1ff" o:detectmouseclick="t" focusposition="" focussize=",90" type="gradient">
+              <o:fill v:ext="view" type="gradientUnscaled"/>
+            </v:fill>
+            <v:shadow on="t" opacity="22938f" offset="0"/>
+            <v:textbox inset=",7.2pt,,7.2pt"/>
+            <w10:wrap type="tight"/>
+          </v:shape>
+        </w:pict>
+      </w:r>
+      <w:r>
+        <w:rPr>
+          <w:noProof/>
+          <w:lang w:eastAsia="it-IT"/>
+        </w:rPr>
+        <w:pict>
+          <v:shape id="_x0000_s1228" type="#_x0000_t4" style="position:absolute;margin-left:12.75pt;margin-top:205.5pt;width:18pt;height:18pt;z-index:251813888;mso-wrap-edited:f" wrapcoords="8100 -1800 7200 -900 -4500 12600 -4500 15300 2700 26100 6300 27900 16200 27900 18900 26100 27900 14400 27900 12600 15300 0 12600 -1800 8100 -1800" filled="f" fillcolor="#3f80cd" strokecolor="black [3213]" strokeweight="1.5pt">
+            <v:fill color2="#9bc1ff" o:detectmouseclick="t" focusposition="" focussize=",90" type="gradient">
+              <o:fill v:ext="view" type="gradientUnscaled"/>
+            </v:fill>
+            <v:shadow on="t" opacity="22938f" offset="0"/>
+            <v:textbox inset=",7.2pt,,7.2pt"/>
+            <w10:wrap type="tight"/>
+          </v:shape>
+        </w:pict>
+      </w:r>
+      <w:r>
+        <w:rPr>
+          <w:noProof/>
+          <w:lang w:eastAsia="it-IT"/>
+        </w:rPr>
+        <w:pict>
+          <v:shape id="_x0000_s1227" type="#_x0000_t4" style="position:absolute;margin-left:311.25pt;margin-top:79pt;width:18pt;height:18pt;z-index:251812864;mso-wrap-edited:f" wrapcoords="8100 -1800 7200 -900 -4500 12600 -4500 15300 2700 26100 6300 27900 16200 27900 18900 26100 27900 14400 27900 12600 15300 0 12600 -1800 8100 -1800" filled="f" fillcolor="#3f80cd" strokecolor="black [3213]" strokeweight="1.5pt">
+            <v:fill color2="#9bc1ff" o:detectmouseclick="t" focusposition="" focussize=",90" type="gradient">
+              <o:fill v:ext="view" type="gradientUnscaled"/>
+            </v:fill>
+            <v:shadow on="t" opacity="22938f" offset="0"/>
+            <v:textbox inset=",7.2pt,,7.2pt"/>
+            <w10:wrap type="tight"/>
+          </v:shape>
+        </w:pict>
+      </w:r>
+      <w:r>
+        <w:rPr>
+          <w:noProof/>
+          <w:lang w:eastAsia="it-IT"/>
+        </w:rPr>
+        <w:pict>
+          <v:shape id="_x0000_s1226" type="#_x0000_t4" style="position:absolute;margin-left:221.25pt;margin-top:79pt;width:18pt;height:18pt;z-index:251811840;mso-wrap-edited:f" wrapcoords="8100 -1800 7200 -900 -4500 12600 -4500 15300 2700 26100 6300 27900 16200 27900 18900 26100 27900 14400 27900 12600 15300 0 12600 -1800 8100 -1800" filled="f" fillcolor="#3f80cd" strokecolor="black [3213]" strokeweight="1.5pt">
+            <v:fill color2="#9bc1ff" o:detectmouseclick="t" focusposition="" focussize=",90" type="gradient">
+              <o:fill v:ext="view" type="gradientUnscaled"/>
+            </v:fill>
+            <v:shadow on="t" opacity="22938f" offset="0"/>
+            <v:textbox inset=",7.2pt,,7.2pt"/>
+            <w10:wrap type="tight"/>
+          </v:shape>
+        </w:pict>
+      </w:r>
+      <w:r>
+        <w:rPr>
+          <w:noProof/>
+          <w:lang w:eastAsia="it-IT"/>
+        </w:rPr>
+        <w:pict>
+          <v:shape id="_x0000_s1225" type="#_x0000_t4" style="position:absolute;margin-left:114.75pt;margin-top:52.15pt;width:18pt;height:18pt;z-index:251810816;mso-wrap-edited:f" wrapcoords="8100 -1800 7200 -900 -4500 12600 -4500 15300 2700 26100 6300 27900 16200 27900 18900 26100 27900 14400 27900 12600 15300 0 12600 -1800 8100 -1800" filled="f" fillcolor="#3f80cd" strokecolor="black [3213]" strokeweight="1.5pt">
+            <v:fill color2="#9bc1ff" o:detectmouseclick="t" focusposition="" focussize=",90" type="gradient">
+              <o:fill v:ext="view" type="gradientUnscaled"/>
+            </v:fill>
+            <v:shadow on="t" opacity="22938f" offset="0"/>
+            <v:textbox inset=",7.2pt,,7.2pt"/>
+            <w10:wrap type="tight"/>
+          </v:shape>
+        </w:pict>
+      </w:r>
+      <w:r>
+        <w:rPr>
+          <w:noProof/>
+          <w:lang w:eastAsia="it-IT"/>
+        </w:rPr>
+        <w:pict>
+          <v:shape id="_x0000_s1223" type="#_x0000_t5" style="position:absolute;margin-left:59.25pt;margin-top:661.15pt;width:18pt;height:18pt;rotation:180;z-index:251808768" wrapcoords="24300 22500 13500 -900 9000 -900 8100 -900 -1800 21600 24300 22500" fillcolor="white [3212]" strokecolor="black [3213]" strokeweight="1.5pt">
+            <v:fill o:detectmouseclick="t"/>
+            <v:shadow on="t" opacity="22938f" offset="0"/>
+            <v:textbox inset=",7.2pt,,7.2pt"/>
+            <w10:wrap type="tight"/>
+          </v:shape>
+        </w:pict>
+      </w:r>
+      <w:r>
+        <w:rPr>
+          <w:noProof/>
+          <w:lang w:eastAsia="it-IT"/>
+        </w:rPr>
+        <w:pict>
+          <v:shape id="_x0000_s1222" type="#_x0000_t5" style="position:absolute;margin-left:50.15pt;margin-top:7pt;width:18pt;height:18pt;z-index:251807744;mso-wrap-edited:f" wrapcoords="8100 -2700 -3600 22500 -3600 27900 27000 27900 27000 22500 21600 9900 15300 0 12600 -2700 8100 -2700" fillcolor="white [3212]" strokecolor="black [3213]" strokeweight="1.5pt">
+            <v:fill o:detectmouseclick="t"/>
+            <v:shadow on="t" opacity="22938f" offset="0"/>
+            <v:textbox inset=",7.2pt,,7.2pt"/>
+            <w10:wrap type="tight"/>
+          </v:shape>
+        </w:pict>
+      </w:r>
+      <w:r>
+        <w:rPr>
+          <w:noProof/>
+          <w:lang w:eastAsia="it-IT"/>
+        </w:rPr>
+        <w:pict>
+          <v:shape id="_x0000_s1221" type="#_x0000_t202" style="position:absolute;margin-left:14.9pt;margin-top:679.15pt;width:107.5pt;height:35.5pt;z-index:251806720" wrapcoords="-302 -919 -302 22060 21902 22060 21902 -919 -302 -919" fillcolor="white [3201]" strokecolor="#9bbb59 [3206]" strokeweight="2.5pt">
+            <v:fill o:detectmouseclick="t"/>
+            <v:shadow color="#868686"/>
+            <v:textbox style="mso-next-textbox:#_x0000_s1221" inset=",7.2pt,,7.2pt">
+              <w:txbxContent>
+                <w:p>
+                  <w:pPr>
+                    <w:jc w:val="center"/>
+                    <w:rPr>
+                      <w:b/>
+                      <w:color w:val="00B050"/>
+                    </w:rPr>
+                  </w:pPr>
+                  <w:r>
+                    <w:rPr>
+                      <w:b/>
+                      <w:color w:val="00B050"/>
+                    </w:rPr>
+                    <w:t>ns3::</w:t>
+                  </w:r>
+                  <w:proofErr w:type="spellStart"/>
+                  <w:r>
+                    <w:rPr>
+                      <w:b/>
+                      <w:color w:val="00B050"/>
+                    </w:rPr>
+                    <w:t>Channel</w:t>
+                  </w:r>
+                  <w:proofErr w:type="spellEnd"/>
+                </w:p>
+                <w:p>
+                  <w:pPr>
+                    <w:rPr>
+                      <w:color w:val="0000FF"/>
+                    </w:rPr>
+                  </w:pPr>
+                </w:p>
+              </w:txbxContent>
+            </v:textbox>
+            <w10:wrap type="tight"/>
+          </v:shape>
+        </w:pict>
+      </w:r>
+      <w:r>
+        <w:rPr>
+          <w:noProof/>
+          <w:lang w:eastAsia="it-IT"/>
+        </w:rPr>
+        <w:pict>
+          <v:shape id="_x0000_s1220" type="#_x0000_t202" style="position:absolute;margin-left:84.75pt;margin-top:291.95pt;width:215.5pt;height:93.55pt;z-index:251805696;mso-wrap-edited:f" wrapcoords="-150 0 -150 21150 21750 21150 21750 0 -150 0" fillcolor="white [3212]" strokecolor="black [3213]" strokeweight="1pt">
+            <v:fill o:detectmouseclick="t"/>
+            <v:textbox style="mso-next-textbox:#_x0000_s1220" inset=",7.2pt,,7.2pt">
+              <w:txbxContent>
+                <w:p>
+                  <w:pPr>
+                    <w:jc w:val="center"/>
+                    <w:rPr>
+                      <w:b/>
+                      <w:lang w:val="en-US"/>
+                    </w:rPr>
+                  </w:pPr>
+                  <w:r>
+                    <w:rPr>
+                      <w:b/>
+                      <w:lang w:val="en-US"/>
+                    </w:rPr>
+                    <w:t>P1906</w:t>
+                  </w:r>
+                  <w:r>
+                    <w:rPr>
+                      <w:b/>
+                      <w:lang w:val="en-US"/>
+                    </w:rPr>
+                    <w:t>MOL</w:t>
+                  </w:r>
+                  <w:r>
+                    <w:rPr>
+                      <w:b/>
+                      <w:lang w:val="en-US"/>
+                    </w:rPr>
+                    <w:t>Specificity</w:t>
+                  </w:r>
+                </w:p>
+                <w:p>
+                  <w:pPr>
+                    <w:pBdr>
+                      <w:top w:val="single" w:sz="6" w:space="1" w:color="auto"/>
+                      <w:bottom w:val="single" w:sz="6" w:space="1" w:color="auto"/>
+                    </w:pBdr>
+                    <w:rPr>
+                      <w:sz w:val="20"/>
+                      <w:lang w:val="en-US"/>
+                    </w:rPr>
+                  </w:pPr>
+                  <w:r>
+                    <w:rPr>
+                      <w:sz w:val="20"/>
+                      <w:lang w:val="en-US"/>
+                    </w:rPr>
+                    <w:t xml:space="preserve">+ </w:t>
+                  </w:r>
+                  <w:proofErr w:type="spellStart"/>
+                  <w:r>
+                    <w:rPr>
+                      <w:b/>
+                      <w:sz w:val="20"/>
+                      <w:lang w:val="en-US"/>
+                    </w:rPr>
+                    <w:t>m_</w:t>
+                  </w:r>
+                  <w:r>
+                    <w:rPr>
+                      <w:b/>
+                      <w:sz w:val="20"/>
+                      <w:lang w:val="en-US"/>
+                    </w:rPr>
+                    <w:t>diffusionCoefficient</w:t>
+                  </w:r>
+                  <w:proofErr w:type="spellEnd"/>
+                  <w:r>
+                    <w:rPr>
+                      <w:sz w:val="20"/>
+                      <w:lang w:val="en-US"/>
+                    </w:rPr>
+                    <w:t xml:space="preserve"> : double</w:t>
+                  </w:r>
+                </w:p>
+                <w:p>
+                  <w:pPr>
+                    <w:rPr>
+                      <w:sz w:val="20"/>
+                      <w:lang w:val="en-US"/>
+                    </w:rPr>
+                  </w:pPr>
+                  <w:r>
+                    <w:rPr>
+                      <w:sz w:val="20"/>
+                      <w:lang w:val="en-US"/>
+                    </w:rPr>
+                    <w:t xml:space="preserve">- </w:t>
+                  </w:r>
+                  <w:proofErr w:type="spellStart"/>
+                  <w:r>
+                    <w:rPr>
+                      <w:b/>
+                      <w:sz w:val="20"/>
+                      <w:lang w:val="en-US"/>
+                    </w:rPr>
+                    <w:t>CheckRxCompatibility</w:t>
+                  </w:r>
+                  <w:proofErr w:type="spellEnd"/>
+                  <w:r>
+                    <w:rPr>
+                      <w:sz w:val="20"/>
+                      <w:lang w:val="en-US"/>
+                    </w:rPr>
+                    <w:t xml:space="preserve"> (</w:t>
+                  </w:r>
+                  <w:proofErr w:type="spellStart"/>
+                  <w:r>
+                    <w:rPr>
+                      <w:sz w:val="20"/>
+                      <w:lang w:val="en-US"/>
+                    </w:rPr>
+                    <w:t>Ptr</w:t>
+                  </w:r>
+                  <w:proofErr w:type="spellEnd"/>
+                  <w:r>
+                    <w:rPr>
+                      <w:sz w:val="20"/>
+                      <w:lang w:val="en-US"/>
+                    </w:rPr>
+                    <w:t>&lt;P1906CommunicationInterface&gt;</w:t>
+                  </w:r>
+                  <w:proofErr w:type="spellStart"/>
+                  <w:r>
+                    <w:rPr>
+                      <w:sz w:val="20"/>
+                      <w:lang w:val="en-US"/>
+                    </w:rPr>
+                    <w:t>src</w:t>
+                  </w:r>
+                  <w:proofErr w:type="spellEnd"/>
+                  <w:r>
+                    <w:rPr>
+                      <w:sz w:val="20"/>
+                      <w:lang w:val="en-US"/>
+                    </w:rPr>
+                    <w:t xml:space="preserve">, </w:t>
+                  </w:r>
+                  <w:proofErr w:type="spellStart"/>
+                  <w:r>
+                    <w:rPr>
+                      <w:sz w:val="20"/>
+                      <w:lang w:val="en-US"/>
+                    </w:rPr>
+                    <w:t>Ptr</w:t>
+                  </w:r>
+                  <w:proofErr w:type="spellEnd"/>
+                  <w:r>
+                    <w:rPr>
+                      <w:sz w:val="20"/>
+                      <w:lang w:val="en-US"/>
+                    </w:rPr>
+                    <w:t>&lt;P1906CommunicationInterface&gt;</w:t>
+                  </w:r>
+                  <w:proofErr w:type="spellStart"/>
+                  <w:r>
+                    <w:rPr>
+                      <w:sz w:val="20"/>
+                      <w:lang w:val="en-US"/>
+                    </w:rPr>
+                    <w:t>dst</w:t>
+                  </w:r>
+                  <w:proofErr w:type="spellEnd"/>
+                  <w:r>
+                    <w:rPr>
+                      <w:sz w:val="20"/>
+                      <w:lang w:val="en-US"/>
+                    </w:rPr>
+                    <w:t xml:space="preserve">, </w:t>
+                  </w:r>
+                  <w:proofErr w:type="spellStart"/>
+                  <w:r>
+                    <w:rPr>
+                      <w:sz w:val="20"/>
+                      <w:lang w:val="en-US"/>
+                    </w:rPr>
+                    <w:t>Ptr</w:t>
+                  </w:r>
+                  <w:proofErr w:type="spellEnd"/>
+                  <w:r>
+                    <w:rPr>
+                      <w:sz w:val="20"/>
+                      <w:lang w:val="en-US"/>
+                    </w:rPr>
+                    <w:t>&lt;P1906MessageCarrier&gt; message) :</w:t>
+                  </w:r>
+                  <w:proofErr w:type="spellStart"/>
+                  <w:r>
+                    <w:rPr>
+                      <w:sz w:val="20"/>
+                      <w:lang w:val="en-US"/>
+                    </w:rPr>
+                    <w:t>bool</w:t>
+                  </w:r>
+                  <w:proofErr w:type="spellEnd"/>
+                </w:p>
+              </w:txbxContent>
+            </v:textbox>
+            <w10:wrap type="tight"/>
+          </v:shape>
+        </w:pict>
+      </w:r>
+      <w:r>
+        <w:rPr>
+          <w:noProof/>
+          <w:lang w:eastAsia="it-IT"/>
+        </w:rPr>
+        <w:pict>
+          <v:shape id="_x0000_s1219" type="#_x0000_t202" style="position:absolute;margin-left:84.65pt;margin-top:404pt;width:215.5pt;height:124.4pt;z-index:251804672;mso-wrap-edited:f" wrapcoords="-150 0 -150 21150 21750 21150 21750 0 -150 0" fillcolor="white [3212]" strokecolor="black [3213]" strokeweight="1pt">
+            <v:fill o:detectmouseclick="t"/>
+            <v:textbox style="mso-next-textbox:#_x0000_s1219" inset=",7.2pt,,7.2pt">
+              <w:txbxContent>
+                <w:p>
+                  <w:pPr>
+                    <w:jc w:val="center"/>
+                    <w:rPr>
+                      <w:b/>
+                      <w:lang w:val="en-US"/>
+                    </w:rPr>
+                  </w:pPr>
+                  <w:r>
+                    <w:rPr>
+                      <w:b/>
+                      <w:lang w:val="en-US"/>
+                    </w:rPr>
+                    <w:t>P1906Perturbation</w:t>
+                  </w:r>
+                </w:p>
+                <w:p>
+                  <w:pPr>
+                    <w:pBdr>
+                      <w:top w:val="single" w:sz="6" w:space="1" w:color="auto"/>
+                      <w:bottom w:val="single" w:sz="6" w:space="1" w:color="auto"/>
+                    </w:pBdr>
+                    <w:rPr>
+                      <w:sz w:val="20"/>
+                      <w:lang w:val="en-US"/>
+                    </w:rPr>
+                  </w:pPr>
+                  <w:r>
+                    <w:rPr>
+                      <w:sz w:val="20"/>
+                      <w:lang w:val="en-US"/>
+                    </w:rPr>
+                    <w:t xml:space="preserve">+ </w:t>
+                  </w:r>
+                  <w:proofErr w:type="spellStart"/>
+                  <w:r>
+                    <w:rPr>
+                      <w:b/>
+                      <w:sz w:val="20"/>
+                      <w:lang w:val="en-US"/>
+                    </w:rPr>
+                    <w:t>m_</w:t>
+                  </w:r>
+                  <w:r>
+                    <w:rPr>
+                      <w:b/>
+                      <w:sz w:val="20"/>
+                      <w:lang w:val="en-US"/>
+                    </w:rPr>
+                    <w:t>molecules</w:t>
+                  </w:r>
+                  <w:proofErr w:type="spellEnd"/>
+                  <w:r>
+                    <w:rPr>
+                      <w:sz w:val="20"/>
+                      <w:lang w:val="en-US"/>
+                    </w:rPr>
+                    <w:t xml:space="preserve"> : </w:t>
+                  </w:r>
+                  <w:proofErr w:type="spellStart"/>
+                  <w:r>
+                    <w:rPr>
+                      <w:sz w:val="20"/>
+                      <w:lang w:val="en-US"/>
+                    </w:rPr>
+                    <w:t>int</w:t>
+                  </w:r>
+                  <w:proofErr w:type="spellEnd"/>
+                </w:p>
+                <w:p>
+                  <w:pPr>
+                    <w:pBdr>
+                      <w:top w:val="single" w:sz="6" w:space="1" w:color="auto"/>
+                      <w:bottom w:val="single" w:sz="6" w:space="1" w:color="auto"/>
+                    </w:pBdr>
+                    <w:rPr>
+                      <w:sz w:val="20"/>
+                      <w:lang w:val="en-US"/>
+                    </w:rPr>
+                  </w:pPr>
+                  <w:r>
+                    <w:rPr>
+                      <w:sz w:val="20"/>
+                      <w:lang w:val="en-US"/>
+                    </w:rPr>
+                    <w:t xml:space="preserve">+ </w:t>
+                  </w:r>
+                  <w:proofErr w:type="spellStart"/>
+                  <w:r>
+                    <w:rPr>
+                      <w:b/>
+                      <w:sz w:val="20"/>
+                      <w:lang w:val="en-US"/>
+                    </w:rPr>
+                    <w:t>m_pulseInterval</w:t>
+                  </w:r>
+                  <w:proofErr w:type="spellEnd"/>
+                  <w:r>
+                    <w:rPr>
+                      <w:sz w:val="20"/>
+                      <w:lang w:val="en-US"/>
+                    </w:rPr>
+                    <w:t xml:space="preserve"> : </w:t>
+                  </w:r>
+                  <w:r>
+                    <w:rPr>
+                      <w:sz w:val="20"/>
+                      <w:lang w:val="en-US"/>
+                    </w:rPr>
+                    <w:t xml:space="preserve">Time </w:t>
+                  </w:r>
+                </w:p>
+                <w:p>
+                  <w:pPr>
+                    <w:pBdr>
+                      <w:top w:val="single" w:sz="6" w:space="1" w:color="auto"/>
+                      <w:bottom w:val="single" w:sz="6" w:space="1" w:color="auto"/>
+                    </w:pBdr>
+                    <w:rPr>
+                      <w:sz w:val="20"/>
+                      <w:lang w:val="en-US"/>
+                    </w:rPr>
+                  </w:pPr>
+                  <w:r>
+                    <w:rPr>
+                      <w:sz w:val="20"/>
+                      <w:lang w:val="en-US"/>
+                    </w:rPr>
+                    <w:t xml:space="preserve">+ </w:t>
+                  </w:r>
+                  <w:proofErr w:type="spellStart"/>
+                  <w:r>
+                    <w:rPr>
+                      <w:b/>
+                      <w:sz w:val="20"/>
+                      <w:lang w:val="en-US"/>
+                    </w:rPr>
+                    <w:t>m_</w:t>
+                  </w:r>
+                  <w:r>
+                    <w:rPr>
+                      <w:b/>
+                      <w:sz w:val="20"/>
+                      <w:lang w:val="en-US"/>
+                    </w:rPr>
+                    <w:t>diffusionCoefficient</w:t>
+                  </w:r>
+                  <w:proofErr w:type="spellEnd"/>
+                  <w:r>
+                    <w:rPr>
+                      <w:sz w:val="20"/>
+                      <w:lang w:val="en-US"/>
+                    </w:rPr>
+                    <w:t xml:space="preserve"> : double</w:t>
+                  </w:r>
+                </w:p>
+                <w:p>
+                  <w:pPr>
+                    <w:rPr>
+                      <w:sz w:val="20"/>
+                      <w:lang w:val="en-US"/>
+                    </w:rPr>
+                  </w:pPr>
+                  <w:r>
+                    <w:rPr>
+                      <w:sz w:val="20"/>
+                      <w:lang w:val="en-US"/>
+                    </w:rPr>
+                    <w:t>-</w:t>
+                  </w:r>
+                  <w:proofErr w:type="spellStart"/>
+                  <w:r>
+                    <w:rPr>
+                      <w:b/>
+                      <w:sz w:val="20"/>
+                      <w:lang w:val="en-US"/>
+                    </w:rPr>
+                    <w:t>CreateMessageCarrier</w:t>
+                  </w:r>
+                  <w:proofErr w:type="spellEnd"/>
+                  <w:r>
+                    <w:rPr>
+                      <w:sz w:val="20"/>
+                      <w:lang w:val="en-US"/>
+                    </w:rPr>
+                    <w:t>(</w:t>
+                  </w:r>
+                  <w:proofErr w:type="spellStart"/>
+                  <w:r>
+                    <w:rPr>
+                      <w:sz w:val="20"/>
+                      <w:lang w:val="en-US"/>
+                    </w:rPr>
+                    <w:t>Ptr</w:t>
+                  </w:r>
+                  <w:proofErr w:type="spellEnd"/>
+                  <w:r>
+                    <w:rPr>
+                      <w:sz w:val="20"/>
+                      <w:lang w:val="en-US"/>
+                    </w:rPr>
+                    <w:t>&lt;Packet&gt; p) :</w:t>
+                  </w:r>
+                  <w:proofErr w:type="spellStart"/>
+                  <w:r>
+                    <w:rPr>
+                      <w:sz w:val="20"/>
+                      <w:lang w:val="en-US"/>
+                    </w:rPr>
+                    <w:t>Ptr</w:t>
+                  </w:r>
+                  <w:proofErr w:type="spellEnd"/>
+                  <w:r>
+                    <w:rPr>
+                      <w:sz w:val="20"/>
+                      <w:lang w:val="en-US"/>
+                    </w:rPr>
+                    <w:t>&lt;P1906MessageCarrier&gt;</w:t>
+                  </w:r>
+                </w:p>
+              </w:txbxContent>
+            </v:textbox>
+            <w10:wrap type="tight"/>
+          </v:shape>
+        </w:pict>
+      </w:r>
+      <w:r>
+        <w:rPr>
+          <w:noProof/>
+          <w:lang w:eastAsia="it-IT"/>
+        </w:rPr>
+        <w:pict>
+          <v:shape id="_x0000_s1218" type="#_x0000_t202" style="position:absolute;margin-left:84.05pt;margin-top:242pt;width:107.5pt;height:35.5pt;z-index:251803648;mso-wrap-edited:f" wrapcoords="-150 0 -150 21150 21750 21150 21750 0 -150 0" fillcolor="white [3212]" strokecolor="black [3213]" strokeweight="1pt">
+            <v:fill o:detectmouseclick="t"/>
+            <v:textbox style="mso-next-textbox:#_x0000_s1218" inset=",7.2pt,,7.2pt">
+              <w:txbxContent>
+                <w:p>
+                  <w:pPr>
+                    <w:jc w:val="center"/>
+                    <w:rPr>
+                      <w:b/>
+                    </w:rPr>
+                  </w:pPr>
+                  <w:r>
+                    <w:rPr>
+                      <w:b/>
+                    </w:rPr>
+                    <w:t>P1906</w:t>
+                  </w:r>
+                  <w:r>
+                    <w:rPr>
+                      <w:b/>
+                    </w:rPr>
+                    <w:t>EMField</w:t>
+                  </w:r>
+                </w:p>
+                <w:p>
+                  <w:pPr>
+                    <w:pBdr>
+                      <w:top w:val="single" w:sz="6" w:space="1" w:color="auto"/>
+                      <w:bottom w:val="single" w:sz="6" w:space="1" w:color="auto"/>
+                    </w:pBdr>
+                    <w:jc w:val="center"/>
+                    <w:rPr>
+                      <w:sz w:val="20"/>
+                    </w:rPr>
+                  </w:pPr>
+                </w:p>
+                <w:p>
+                  <w:pPr>
+                    <w:rPr>
+                      <w:sz w:val="22"/>
+                    </w:rPr>
+                  </w:pPr>
+                </w:p>
+              </w:txbxContent>
+            </v:textbox>
+            <w10:wrap type="tight"/>
+          </v:shape>
+        </w:pict>
+      </w:r>
+      <w:r>
+        <w:rPr>
+          <w:noProof/>
+          <w:lang w:eastAsia="it-IT"/>
+        </w:rPr>
+        <w:pict>
+          <v:shape id="_x0000_s1217" type="#_x0000_t202" style="position:absolute;margin-left:264pt;margin-top:588.5pt;width:269.5pt;height:161.5pt;z-index:251802624;mso-wrap-edited:f" wrapcoords="-150 0 -150 21150 21750 21150 21750 0 -150 0" fillcolor="white [3212]" strokecolor="black [3213]" strokeweight="1pt">
+            <v:fill o:detectmouseclick="t"/>
+            <v:textbox style="mso-next-textbox:#_x0000_s1217" inset=",7.2pt,,7.2pt">
+              <w:txbxContent>
+                <w:p>
+                  <w:pPr>
+                    <w:jc w:val="center"/>
+                    <w:rPr>
+                      <w:b/>
+                      <w:lang w:val="en-US"/>
+                    </w:rPr>
+                  </w:pPr>
+                  <w:r>
+                    <w:rPr>
+                      <w:b/>
+                      <w:lang w:val="en-US"/>
+                    </w:rPr>
+                    <w:t>P1906</w:t>
+                  </w:r>
+                  <w:r>
+                    <w:rPr>
+                      <w:b/>
+                      <w:lang w:val="en-US"/>
+                    </w:rPr>
+                    <w:t>EM</w:t>
+                  </w:r>
+                  <w:r>
+                    <w:rPr>
+                      <w:b/>
+                      <w:lang w:val="en-US"/>
+                    </w:rPr>
+                    <w:t>Motion</w:t>
+                  </w:r>
+                </w:p>
+                <w:p>
+                  <w:pPr>
+                    <w:pBdr>
+                      <w:top w:val="single" w:sz="6" w:space="1" w:color="auto"/>
+                      <w:bottom w:val="single" w:sz="6" w:space="1" w:color="auto"/>
+                    </w:pBdr>
+                    <w:rPr>
+                      <w:sz w:val="20"/>
+                      <w:lang w:val="en-US"/>
+                    </w:rPr>
+                  </w:pPr>
+                  <w:r>
+                    <w:rPr>
+                      <w:sz w:val="20"/>
+                      <w:lang w:val="en-US"/>
+                    </w:rPr>
+                    <w:t xml:space="preserve">+ </w:t>
+                  </w:r>
+                  <w:proofErr w:type="spellStart"/>
+                  <w:r>
+                    <w:rPr>
+                      <w:b/>
+                      <w:sz w:val="20"/>
+                      <w:lang w:val="en-US"/>
+                    </w:rPr>
+                    <w:t>m_</w:t>
+                  </w:r>
+                  <w:r>
+                    <w:rPr>
+                      <w:b/>
+                      <w:sz w:val="20"/>
+                      <w:lang w:val="en-US"/>
+                    </w:rPr>
+                    <w:t>diffusionCoefficient</w:t>
+                  </w:r>
+                  <w:proofErr w:type="spellEnd"/>
+                  <w:r>
+                    <w:rPr>
+                      <w:sz w:val="20"/>
+                      <w:lang w:val="en-US"/>
+                    </w:rPr>
+                    <w:t xml:space="preserve"> : double</w:t>
+                  </w:r>
+                </w:p>
+                <w:p>
+                  <w:pPr>
+                    <w:rPr>
+                      <w:sz w:val="20"/>
+                      <w:lang w:val="en-US"/>
+                    </w:rPr>
+                  </w:pPr>
+                  <w:r>
+                    <w:rPr>
+                      <w:sz w:val="20"/>
+                      <w:lang w:val="en-US"/>
+                    </w:rPr>
+                    <w:t xml:space="preserve">- </w:t>
+                  </w:r>
+                  <w:proofErr w:type="spellStart"/>
+                  <w:r>
+                    <w:rPr>
+                      <w:b/>
+                      <w:sz w:val="20"/>
+                      <w:lang w:val="en-US"/>
+                    </w:rPr>
+                    <w:t>ComputePropagationDelay</w:t>
+                  </w:r>
+                  <w:proofErr w:type="spellEnd"/>
+                  <w:r>
+                    <w:rPr>
+                      <w:b/>
+                      <w:sz w:val="20"/>
+                      <w:lang w:val="en-US"/>
+                    </w:rPr>
+                    <w:t xml:space="preserve"> </w:t>
+                  </w:r>
+                  <w:r>
+                    <w:rPr>
+                      <w:sz w:val="20"/>
+                      <w:lang w:val="en-US"/>
+                    </w:rPr>
+                    <w:t>(</w:t>
+                  </w:r>
+                  <w:proofErr w:type="spellStart"/>
+                  <w:r>
+                    <w:rPr>
+                      <w:sz w:val="20"/>
+                      <w:lang w:val="en-US"/>
+                    </w:rPr>
+                    <w:t>Ptr</w:t>
+                  </w:r>
+                  <w:proofErr w:type="spellEnd"/>
+                  <w:r>
+                    <w:rPr>
+                      <w:sz w:val="20"/>
+                      <w:lang w:val="en-US"/>
+                    </w:rPr>
+                    <w:t>&lt;P1906CommunicationInterface&gt;</w:t>
+                  </w:r>
+                  <w:proofErr w:type="spellStart"/>
+                  <w:r>
+                    <w:rPr>
+                      <w:sz w:val="20"/>
+                      <w:lang w:val="en-US"/>
+                    </w:rPr>
+                    <w:t>src</w:t>
+                  </w:r>
+                  <w:proofErr w:type="spellEnd"/>
+                  <w:r>
+                    <w:rPr>
+                      <w:sz w:val="20"/>
+                      <w:lang w:val="en-US"/>
+                    </w:rPr>
+                    <w:t xml:space="preserve">, </w:t>
+                  </w:r>
+                  <w:proofErr w:type="spellStart"/>
+                  <w:r>
+                    <w:rPr>
+                      <w:sz w:val="20"/>
+                      <w:lang w:val="en-US"/>
+                    </w:rPr>
+                    <w:t>Ptr</w:t>
+                  </w:r>
+                  <w:proofErr w:type="spellEnd"/>
+                  <w:r>
+                    <w:rPr>
+                      <w:sz w:val="20"/>
+                      <w:lang w:val="en-US"/>
+                    </w:rPr>
+                    <w:t>&lt;P1906CommunicationInterface&gt;</w:t>
+                  </w:r>
+                  <w:proofErr w:type="spellStart"/>
+                  <w:r>
+                    <w:rPr>
+                      <w:sz w:val="20"/>
+                      <w:lang w:val="en-US"/>
+                    </w:rPr>
+                    <w:t>dst</w:t>
+                  </w:r>
+                  <w:proofErr w:type="spellEnd"/>
+                  <w:r>
+                    <w:rPr>
+                      <w:sz w:val="20"/>
+                      <w:lang w:val="en-US"/>
+                    </w:rPr>
+                    <w:t xml:space="preserve">, </w:t>
+                  </w:r>
+                  <w:proofErr w:type="spellStart"/>
+                  <w:r>
+                    <w:rPr>
+                      <w:sz w:val="20"/>
+                      <w:lang w:val="en-US"/>
+                    </w:rPr>
+                    <w:t>Ptr</w:t>
+                  </w:r>
+                  <w:proofErr w:type="spellEnd"/>
+                  <w:r>
+                    <w:rPr>
+                      <w:sz w:val="20"/>
+                      <w:lang w:val="en-US"/>
+                    </w:rPr>
+                    <w:t xml:space="preserve">&lt;P1906MessageCarrier&gt;message, </w:t>
+                  </w:r>
+                  <w:proofErr w:type="spellStart"/>
+                  <w:r>
+                    <w:rPr>
+                      <w:sz w:val="20"/>
+                      <w:lang w:val="en-US"/>
+                    </w:rPr>
+                    <w:t>Ptr</w:t>
+                  </w:r>
+                  <w:proofErr w:type="spellEnd"/>
+                  <w:r>
+                    <w:rPr>
+                      <w:sz w:val="20"/>
+                      <w:lang w:val="en-US"/>
+                    </w:rPr>
+                    <w:t>&lt;P1906Field&gt; field): double</w:t>
+                  </w:r>
+                </w:p>
+                <w:p>
+                  <w:pPr>
+                    <w:rPr>
+                      <w:sz w:val="20"/>
+                      <w:lang w:val="en-US"/>
+                    </w:rPr>
+                  </w:pPr>
+                  <w:r>
+                    <w:rPr>
+                      <w:sz w:val="20"/>
+                      <w:lang w:val="en-US"/>
+                    </w:rPr>
+                    <w:t xml:space="preserve">- </w:t>
+                  </w:r>
+                  <w:proofErr w:type="spellStart"/>
+                  <w:r>
+                    <w:rPr>
+                      <w:b/>
+                      <w:sz w:val="20"/>
+                      <w:lang w:val="en-US"/>
+                    </w:rPr>
+                    <w:t>CalculateReceivedMessageCarrier</w:t>
+                  </w:r>
+                  <w:proofErr w:type="spellEnd"/>
+                  <w:r>
+                    <w:rPr>
+                      <w:b/>
+                      <w:sz w:val="20"/>
+                      <w:lang w:val="en-US"/>
+                    </w:rPr>
+                    <w:t xml:space="preserve"> </w:t>
+                  </w:r>
+                  <w:r>
+                    <w:rPr>
+                      <w:sz w:val="20"/>
+                      <w:lang w:val="en-US"/>
+                    </w:rPr>
+                    <w:t>(</w:t>
+                  </w:r>
+                  <w:proofErr w:type="spellStart"/>
+                  <w:r>
+                    <w:rPr>
+                      <w:sz w:val="20"/>
+                      <w:lang w:val="en-US"/>
+                    </w:rPr>
+                    <w:t>Ptr</w:t>
+                  </w:r>
+                  <w:proofErr w:type="spellEnd"/>
+                  <w:r>
+                    <w:rPr>
+                      <w:sz w:val="20"/>
+                      <w:lang w:val="en-US"/>
+                    </w:rPr>
+                    <w:t>&lt;P1906CommunicationInterface&gt;</w:t>
+                  </w:r>
+                  <w:proofErr w:type="spellStart"/>
+                  <w:r>
+                    <w:rPr>
+                      <w:sz w:val="20"/>
+                      <w:lang w:val="en-US"/>
+                    </w:rPr>
+                    <w:t>src</w:t>
+                  </w:r>
+                  <w:proofErr w:type="spellEnd"/>
+                  <w:r>
+                    <w:rPr>
+                      <w:sz w:val="20"/>
+                      <w:lang w:val="en-US"/>
+                    </w:rPr>
+                    <w:t xml:space="preserve">, </w:t>
+                  </w:r>
+                  <w:proofErr w:type="spellStart"/>
+                  <w:r>
+                    <w:rPr>
+                      <w:sz w:val="20"/>
+                      <w:lang w:val="en-US"/>
+                    </w:rPr>
+                    <w:t>Ptr</w:t>
+                  </w:r>
+                  <w:proofErr w:type="spellEnd"/>
+                  <w:r>
+                    <w:rPr>
+                      <w:sz w:val="20"/>
+                      <w:lang w:val="en-US"/>
+                    </w:rPr>
+                    <w:t>&lt;P1906CommunicationInterface&gt;</w:t>
+                  </w:r>
+                  <w:proofErr w:type="spellStart"/>
+                  <w:r>
+                    <w:rPr>
+                      <w:sz w:val="20"/>
+                      <w:lang w:val="en-US"/>
+                    </w:rPr>
+                    <w:t>dst</w:t>
+                  </w:r>
+                  <w:proofErr w:type="spellEnd"/>
+                  <w:r>
+                    <w:rPr>
+                      <w:sz w:val="20"/>
+                      <w:lang w:val="en-US"/>
+                    </w:rPr>
+                    <w:t xml:space="preserve">, </w:t>
+                  </w:r>
+                  <w:proofErr w:type="spellStart"/>
+                  <w:r>
+                    <w:rPr>
+                      <w:sz w:val="20"/>
+                      <w:lang w:val="en-US"/>
+                    </w:rPr>
+                    <w:t>Ptr</w:t>
+                  </w:r>
+                  <w:proofErr w:type="spellEnd"/>
+                  <w:r>
+                    <w:rPr>
+                      <w:sz w:val="20"/>
+                      <w:lang w:val="en-US"/>
+                    </w:rPr>
+                    <w:t xml:space="preserve">&lt;P1906MessageCarrier&gt;message, </w:t>
+                  </w:r>
+                  <w:proofErr w:type="spellStart"/>
+                  <w:r>
+                    <w:rPr>
+                      <w:sz w:val="20"/>
+                      <w:lang w:val="en-US"/>
+                    </w:rPr>
+                    <w:t>Ptr</w:t>
+                  </w:r>
+                  <w:proofErr w:type="spellEnd"/>
+                  <w:r>
+                    <w:rPr>
+                      <w:sz w:val="20"/>
+                      <w:lang w:val="en-US"/>
+                    </w:rPr>
+                    <w:t>&lt;P1906Field&gt; field) :</w:t>
+                  </w:r>
+                  <w:proofErr w:type="spellStart"/>
+                  <w:r>
+                    <w:rPr>
+                      <w:sz w:val="20"/>
+                      <w:lang w:val="en-US"/>
+                    </w:rPr>
+                    <w:t>Ptr</w:t>
+                  </w:r>
+                  <w:proofErr w:type="spellEnd"/>
+                  <w:r>
+                    <w:rPr>
+                      <w:sz w:val="20"/>
+                      <w:lang w:val="en-US"/>
+                    </w:rPr>
+                    <w:t>&lt;P1906MessageCarrier&gt;</w:t>
+                  </w:r>
+                </w:p>
+              </w:txbxContent>
+            </v:textbox>
+            <w10:wrap type="tight"/>
+          </v:shape>
+        </w:pict>
+      </w:r>
+      <w:r>
+        <w:rPr>
+          <w:noProof/>
+          <w:lang w:eastAsia="it-IT"/>
+        </w:rPr>
+        <w:pict>
+          <v:shape id="_x0000_s1216" type="#_x0000_t202" style="position:absolute;margin-left:1.3pt;margin-top:585.55pt;width:137.2pt;height:39.6pt;z-index:251801600" wrapcoords="-236 -815 -236 22008 21836 22008 21836 -815 -236 -815" fillcolor="white [3201]" strokecolor="#4f81bd [3204]" strokeweight="2.5pt">
+            <v:fill o:detectmouseclick="t"/>
+            <v:shadow color="#868686"/>
+            <v:textbox style="mso-next-textbox:#_x0000_s1216" inset=",7.2pt,,7.2pt">
+              <w:txbxContent>
+                <w:p>
+                  <w:pPr>
+                    <w:jc w:val="center"/>
+                    <w:rPr>
+                      <w:b/>
+                      <w:color w:val="0070C0"/>
+                      <w:lang w:val="en-US"/>
+                    </w:rPr>
+                  </w:pPr>
+                  <w:r>
+                    <w:rPr>
+                      <w:b/>
+                      <w:color w:val="0070C0"/>
+                      <w:lang w:val="en-US"/>
+                    </w:rPr>
+                    <w:t>P1906Medium</w:t>
+                  </w:r>
+                </w:p>
+                <w:p>
+                  <w:pPr>
+                    <w:pBdr>
+                      <w:top w:val="single" w:sz="6" w:space="1" w:color="auto"/>
+                      <w:bottom w:val="single" w:sz="6" w:space="1" w:color="auto"/>
+                    </w:pBdr>
+                    <w:rPr>
+                      <w:sz w:val="20"/>
+                      <w:lang w:val="en-US"/>
+                    </w:rPr>
+                  </w:pPr>
+                </w:p>
+                <w:p>
+                  <w:pPr>
+                    <w:rPr>
+                      <w:sz w:val="20"/>
+                      <w:lang w:val="en-US"/>
+                    </w:rPr>
+                  </w:pPr>
+                </w:p>
+                <w:p>
+                  <w:pPr>
+                    <w:rPr>
+                      <w:sz w:val="20"/>
+                      <w:lang w:val="en-US"/>
+                    </w:rPr>
+                  </w:pPr>
+                </w:p>
+              </w:txbxContent>
+            </v:textbox>
+            <w10:wrap type="tight"/>
+          </v:shape>
+        </w:pict>
+      </w:r>
+      <w:r>
+        <w:rPr>
+          <w:noProof/>
+          <w:lang w:eastAsia="it-IT"/>
+        </w:rPr>
+        <w:pict>
+          <v:shape id="_x0000_s1215" type="#_x0000_t202" style="position:absolute;margin-left:221.25pt;margin-top:133.5pt;width:191.55pt;height:70.4pt;z-index:251800576;mso-wrap-edited:f" wrapcoords="-150 0 -150 21150 21750 21150 21750 0 -150 0" fillcolor="white [3212]" strokecolor="black [3213]" strokeweight="1pt">
+            <v:fill o:detectmouseclick="t"/>
+            <v:textbox style="mso-next-textbox:#_x0000_s1215" inset=",7.2pt,,7.2pt">
+              <w:txbxContent>
+                <w:p>
+                  <w:pPr>
+                    <w:jc w:val="center"/>
+                    <w:rPr>
+                      <w:b/>
+                      <w:sz w:val="22"/>
+                      <w:lang w:val="en-US"/>
+                    </w:rPr>
+                  </w:pPr>
+                  <w:r>
+                    <w:rPr>
+                      <w:b/>
+                      <w:sz w:val="22"/>
+                      <w:lang w:val="en-US"/>
+                    </w:rPr>
+                    <w:t>P1906</w:t>
+                  </w:r>
+                  <w:r>
+                    <w:rPr>
+                      <w:b/>
+                      <w:sz w:val="22"/>
+                      <w:lang w:val="en-US"/>
+                    </w:rPr>
+                    <w:t>MOLReceiverCommunicationInterface</w:t>
+                  </w:r>
+                </w:p>
+                <w:p>
+                  <w:pPr>
+                    <w:pBdr>
+                      <w:top w:val="single" w:sz="6" w:space="1" w:color="auto"/>
+                      <w:bottom w:val="single" w:sz="6" w:space="1" w:color="auto"/>
+                    </w:pBdr>
+                    <w:rPr>
+                      <w:sz w:val="20"/>
+                      <w:lang w:val="en-US"/>
+                    </w:rPr>
+                  </w:pPr>
+                </w:p>
+                <w:p>
+                  <w:pPr>
+                    <w:widowControl w:val="0"/>
+                    <w:autoSpaceDE w:val="0"/>
+                    <w:autoSpaceDN w:val="0"/>
+                    <w:adjustRightInd w:val="0"/>
+                    <w:rPr>
+                      <w:sz w:val="20"/>
+                      <w:lang w:val="en-US"/>
+                    </w:rPr>
+                  </w:pPr>
+                  <w:r>
+                    <w:rPr>
+                      <w:sz w:val="20"/>
+                      <w:lang w:val="en-US"/>
+                    </w:rPr>
+                    <w:t xml:space="preserve">- </w:t>
+                  </w:r>
+                  <w:proofErr w:type="spellStart"/>
+                  <w:r>
+                    <w:rPr>
+                      <w:b/>
+                      <w:sz w:val="20"/>
+                      <w:lang w:val="en-US"/>
+                    </w:rPr>
+                    <w:t>HandleReception</w:t>
+                  </w:r>
+                  <w:proofErr w:type="spellEnd"/>
+                  <w:r>
+                    <w:rPr>
+                      <w:sz w:val="20"/>
+                      <w:lang w:val="en-US"/>
+                    </w:rPr>
+                    <w:t xml:space="preserve"> (</w:t>
+                  </w:r>
+                  <w:proofErr w:type="spellStart"/>
+                  <w:r>
+                    <w:rPr>
+                      <w:sz w:val="20"/>
+                      <w:lang w:val="en-US"/>
+                    </w:rPr>
+                    <w:t>Ptr</w:t>
+                  </w:r>
+                  <w:proofErr w:type="spellEnd"/>
+                  <w:r>
+                    <w:rPr>
+                      <w:sz w:val="20"/>
+                      <w:lang w:val="en-US"/>
+                    </w:rPr>
+                    <w:t>&lt;Packet&gt; p) :</w:t>
+                  </w:r>
+                  <w:proofErr w:type="spellStart"/>
+                  <w:r>
+                    <w:rPr>
+                      <w:sz w:val="20"/>
+                      <w:lang w:val="en-US"/>
+                    </w:rPr>
+                    <w:t>bool</w:t>
+                  </w:r>
+                  <w:proofErr w:type="spellEnd"/>
+                  <w:r>
+                    <w:rPr>
+                      <w:sz w:val="20"/>
+                      <w:lang w:val="en-US"/>
+                    </w:rPr>
+                    <w:t>;</w:t>
+                  </w:r>
+                </w:p>
+                <w:p>
+                  <w:pPr>
+                    <w:rPr>
+                      <w:sz w:val="20"/>
+                      <w:lang w:val="en-US"/>
+                    </w:rPr>
+                  </w:pPr>
+                </w:p>
+              </w:txbxContent>
+            </v:textbox>
+            <w10:wrap type="tight"/>
+          </v:shape>
+        </w:pict>
+      </w:r>
+      <w:r>
+        <w:rPr>
+          <w:noProof/>
+          <w:lang w:eastAsia="it-IT"/>
+        </w:rPr>
+        <w:pict>
+          <v:shape id="_x0000_s1214" type="#_x0000_t202" style="position:absolute;margin-left:6.3pt;margin-top:133.5pt;width:209.55pt;height:70.4pt;z-index:251799552;mso-wrap-edited:f" wrapcoords="-150 0 -150 21150 21750 21150 21750 0 -150 0" fillcolor="white [3212]" strokecolor="black [3213]" strokeweight="1pt">
+            <v:fill o:detectmouseclick="t"/>
+            <v:textbox style="mso-next-textbox:#_x0000_s1214" inset=",7.2pt,,7.2pt">
+              <w:txbxContent>
+                <w:p>
+                  <w:pPr>
+                    <w:jc w:val="center"/>
+                    <w:rPr>
+                      <w:b/>
+                      <w:sz w:val="22"/>
+                      <w:lang w:val="en-US"/>
+                    </w:rPr>
+                  </w:pPr>
+                  <w:r>
+                    <w:rPr>
+                      <w:b/>
+                      <w:sz w:val="22"/>
+                      <w:lang w:val="en-US"/>
+                    </w:rPr>
+                    <w:t>P1906</w:t>
+                  </w:r>
+                  <w:r>
+                    <w:rPr>
+                      <w:b/>
+                      <w:sz w:val="22"/>
+                      <w:lang w:val="en-US"/>
+                    </w:rPr>
+                    <w:t>MOL</w:t>
+                  </w:r>
+                  <w:r>
+                    <w:rPr>
+                      <w:b/>
+                      <w:sz w:val="22"/>
+                      <w:lang w:val="en-US"/>
+                    </w:rPr>
+                    <w:t>TransmitterCommunicationInterface</w:t>
+                  </w:r>
+                </w:p>
+                <w:p>
+                  <w:pPr>
+                    <w:pBdr>
+                      <w:top w:val="single" w:sz="6" w:space="1" w:color="auto"/>
+                      <w:bottom w:val="single" w:sz="6" w:space="1" w:color="auto"/>
+                    </w:pBdr>
+                    <w:rPr>
+                      <w:sz w:val="20"/>
+                      <w:lang w:val="en-US"/>
+                    </w:rPr>
+                  </w:pPr>
+                </w:p>
+                <w:p>
+                  <w:pPr>
+                    <w:widowControl w:val="0"/>
+                    <w:autoSpaceDE w:val="0"/>
+                    <w:autoSpaceDN w:val="0"/>
+                    <w:adjustRightInd w:val="0"/>
+                    <w:rPr>
+                      <w:sz w:val="20"/>
+                      <w:lang w:val="en-US"/>
+                    </w:rPr>
+                  </w:pPr>
+                  <w:r>
+                    <w:rPr>
+                      <w:sz w:val="20"/>
+                      <w:lang w:val="en-US"/>
+                    </w:rPr>
+                    <w:t xml:space="preserve">- </w:t>
+                  </w:r>
+                  <w:proofErr w:type="spellStart"/>
+                  <w:r>
+                    <w:rPr>
+                      <w:b/>
+                      <w:sz w:val="20"/>
+                      <w:lang w:val="en-US"/>
+                    </w:rPr>
+                    <w:t>HandleTransmission</w:t>
+                  </w:r>
+                  <w:proofErr w:type="spellEnd"/>
+                  <w:r>
+                    <w:rPr>
+                      <w:sz w:val="20"/>
+                      <w:lang w:val="en-US"/>
+                    </w:rPr>
+                    <w:t xml:space="preserve"> (</w:t>
+                  </w:r>
+                  <w:proofErr w:type="spellStart"/>
+                  <w:r>
+                    <w:rPr>
+                      <w:sz w:val="20"/>
+                      <w:lang w:val="en-US"/>
+                    </w:rPr>
+                    <w:t>Ptr</w:t>
+                  </w:r>
+                  <w:proofErr w:type="spellEnd"/>
+                  <w:r>
+                    <w:rPr>
+                      <w:sz w:val="20"/>
+                      <w:lang w:val="en-US"/>
+                    </w:rPr>
+                    <w:t>&lt;Packet&gt; p) :</w:t>
+                  </w:r>
+                  <w:proofErr w:type="spellStart"/>
+                  <w:r>
+                    <w:rPr>
+                      <w:sz w:val="20"/>
+                      <w:lang w:val="en-US"/>
+                    </w:rPr>
+                    <w:t>bool</w:t>
+                  </w:r>
+                  <w:proofErr w:type="spellEnd"/>
+                  <w:r>
+                    <w:rPr>
+                      <w:sz w:val="20"/>
+                      <w:lang w:val="en-US"/>
+                    </w:rPr>
+                    <w:t>;</w:t>
+                  </w:r>
+                </w:p>
+                <w:p>
+                  <w:pPr>
+                    <w:rPr>
+                      <w:sz w:val="20"/>
+                      <w:lang w:val="en-US"/>
+                    </w:rPr>
+                  </w:pPr>
+                </w:p>
+              </w:txbxContent>
+            </v:textbox>
+            <w10:wrap type="tight"/>
+          </v:shape>
+        </w:pict>
+      </w:r>
+      <w:r>
+        <w:rPr>
+          <w:noProof/>
+          <w:lang w:eastAsia="it-IT"/>
+        </w:rPr>
+        <w:pict>
+          <v:shape id="_x0000_s1213" type="#_x0000_t202" style="position:absolute;margin-left:195.25pt;margin-top:25pt;width:178.3pt;height:54pt;z-index:251798528;mso-wrap-edited:f" wrapcoords="-150 0 -150 21150 21750 21150 21750 0 -150 0" fillcolor="white [3212]" strokecolor="black [3213]" strokeweight="1pt">
+            <v:fill o:detectmouseclick="t"/>
+            <v:textbox style="mso-next-textbox:#_x0000_s1213" inset=",7.2pt,,7.2pt">
+              <w:txbxContent>
+                <w:p>
+                  <w:pPr>
+                    <w:jc w:val="center"/>
+                    <w:rPr>
+                      <w:b/>
+                      <w:lang w:val="en-US"/>
+                    </w:rPr>
+                  </w:pPr>
+                  <w:r>
+                    <w:rPr>
+                      <w:b/>
+                      <w:lang w:val="en-US"/>
+                    </w:rPr>
+                    <w:t>P1906</w:t>
+                  </w:r>
+                  <w:r>
+                    <w:rPr>
+                      <w:b/>
+                      <w:lang w:val="en-US"/>
+                    </w:rPr>
+                    <w:t>MOL</w:t>
+                  </w:r>
+                  <w:r>
+                    <w:rPr>
+                      <w:b/>
+                      <w:lang w:val="en-US"/>
+                    </w:rPr>
+                    <w:t>Communication</w:t>
+                  </w:r>
+                </w:p>
+                <w:p>
+                  <w:pPr>
+                    <w:jc w:val="center"/>
+                    <w:rPr>
+                      <w:b/>
+                      <w:lang w:val="en-US"/>
+                    </w:rPr>
+                  </w:pPr>
+                  <w:r>
+                    <w:rPr>
+                      <w:b/>
+                      <w:lang w:val="en-US"/>
+                    </w:rPr>
+                    <w:t>Interface</w:t>
+                  </w:r>
+                </w:p>
+                <w:p>
+                  <w:pPr>
+                    <w:pBdr>
+                      <w:top w:val="single" w:sz="6" w:space="1" w:color="auto"/>
+                      <w:bottom w:val="single" w:sz="6" w:space="1" w:color="auto"/>
+                    </w:pBdr>
+                    <w:rPr>
+                      <w:sz w:val="20"/>
+                      <w:lang w:val="en-US"/>
+                    </w:rPr>
+                  </w:pPr>
+                </w:p>
+                <w:p>
+                  <w:pPr>
+                    <w:widowControl w:val="0"/>
+                    <w:autoSpaceDE w:val="0"/>
+                    <w:autoSpaceDN w:val="0"/>
+                    <w:adjustRightInd w:val="0"/>
+                    <w:rPr>
+                      <w:sz w:val="20"/>
+                      <w:lang w:val="en-US"/>
+                    </w:rPr>
+                  </w:pPr>
+                </w:p>
+                <w:p>
+                  <w:pPr>
+                    <w:rPr>
+                      <w:sz w:val="20"/>
+                      <w:lang w:val="en-US"/>
+                    </w:rPr>
+                  </w:pPr>
+                </w:p>
+              </w:txbxContent>
+            </v:textbox>
+            <w10:wrap type="tight"/>
+          </v:shape>
+        </w:pict>
+      </w:r>
+      <w:r>
+        <w:rPr>
+          <w:noProof/>
+          <w:lang w:eastAsia="it-IT"/>
+        </w:rPr>
+        <w:pict>
+          <v:shape id="_x0000_s1212" type="#_x0000_t202" style="position:absolute;margin-left:-5.2pt;margin-top:45pt;width:121.4pt;height:35.5pt;z-index:251797504" wrapcoords="-267 -919 -267 22060 21867 22060 21867 -919 -267 -919" fillcolor="white [3201]" strokecolor="#4f81bd [3204]" strokeweight="2.5pt">
+            <v:fill o:detectmouseclick="t"/>
+            <v:shadow color="#868686"/>
+            <v:textbox style="mso-next-textbox:#_x0000_s1212" inset=",7.2pt,,7.2pt">
+              <w:txbxContent>
+                <w:p>
+                  <w:pPr>
+                    <w:jc w:val="center"/>
+                    <w:rPr>
+                      <w:b/>
+                      <w:color w:val="0070C0"/>
+                    </w:rPr>
+                  </w:pPr>
+                  <w:r>
+                    <w:rPr>
+                      <w:b/>
+                      <w:color w:val="0070C0"/>
+                    </w:rPr>
+                    <w:t>P1906NetDevice</w:t>
+                  </w:r>
+                </w:p>
+                <w:p>
+                  <w:pPr>
+                    <w:pBdr>
+                      <w:top w:val="single" w:sz="6" w:space="1" w:color="auto"/>
+                      <w:bottom w:val="single" w:sz="6" w:space="1" w:color="auto"/>
+                    </w:pBdr>
+                    <w:rPr>
+                      <w:sz w:val="20"/>
+                    </w:rPr>
+                  </w:pPr>
+                </w:p>
+                <w:p>
+                  <w:pPr>
+                    <w:rPr>
+                      <w:sz w:val="22"/>
+                    </w:rPr>
+                  </w:pPr>
+                </w:p>
+              </w:txbxContent>
+            </v:textbox>
+            <w10:wrap type="tight"/>
+          </v:shape>
+        </w:pict>
+      </w:r>
+      <w:r>
+        <w:rPr>
+          <w:noProof/>
+          <w:lang w:eastAsia="it-IT"/>
+        </w:rPr>
+        <w:pict>
+          <v:shape id="_x0000_s1211" type="#_x0000_t202" style="position:absolute;margin-left:6.3pt;margin-top:-29pt;width:107.5pt;height:35.5pt;z-index:251796480" wrapcoords="-302 -919 -302 22060 21902 22060 21902 -919 -302 -919" fillcolor="white [3201]" strokecolor="#9bbb59 [3206]" strokeweight="2.5pt">
+            <v:fill o:detectmouseclick="t"/>
+            <v:shadow color="#868686"/>
+            <v:textbox style="mso-next-textbox:#_x0000_s1211" inset=",7.2pt,,7.2pt">
+              <w:txbxContent>
+                <w:p>
+                  <w:pPr>
+                    <w:jc w:val="center"/>
+                    <w:rPr>
+                      <w:b/>
+                      <w:color w:val="00B050"/>
+                    </w:rPr>
+                  </w:pPr>
+                  <w:r>
+                    <w:rPr>
+                      <w:b/>
+                      <w:color w:val="00B050"/>
+                    </w:rPr>
+                    <w:t>ns3::</w:t>
+                  </w:r>
+                  <w:proofErr w:type="spellStart"/>
+                  <w:r>
+                    <w:rPr>
+                      <w:b/>
+                      <w:color w:val="00B050"/>
+                    </w:rPr>
+                    <w:t>NetDevice</w:t>
+                  </w:r>
+                  <w:proofErr w:type="spellEnd"/>
+                </w:p>
+                <w:p>
+                  <w:pPr>
+                    <w:rPr>
+                      <w:color w:val="0000FF"/>
+                    </w:rPr>
+                  </w:pPr>
+                </w:p>
+              </w:txbxContent>
+            </v:textbox>
+            <w10:wrap type="tight"/>
+          </v:shape>
+        </w:pict>
+      </w:r>
+      <w:r>
+        <w:rPr>
+          <w:noProof/>
+          <w:lang w:eastAsia="it-IT"/>
+        </w:rPr>
+        <w:pict>
+          <v:line id="_x0000_s1251" style="position:absolute;flip:y;z-index:251837440" from="84.05pt,558pt" to="84.05pt,585.55pt" wrapcoords="0 1 0 24 2 24 2 1 0 1" strokecolor="black [3213]" strokeweight="1pt">
+            <v:fill o:detectmouseclick="t"/>
+            <v:shadow on="t" opacity="22938f" offset="0"/>
+            <w10:wrap type="tight"/>
+          </v:line>
+        </w:pict>
+      </w:r>
     </w:p>
     <w:sectPr>
       <w:pgSz w:w="11900" w:h="16840"/>
@@ -4165,15 +7695,15 @@
 </file>
 
 <file path=word/endnotes.xml><?xml version="1.0" encoding="utf-8"?>
-<w:endnotes xmlns:mo="http://schemas.microsoft.com/office/mac/office/2008/main" xmlns:ve="http://schemas.openxmlformats.org/markup-compatibility/2006" xmlns:mv="urn:schemas-microsoft-com:mac:vml" xmlns:o="urn:schemas-microsoft-com:office:office" xmlns:r="http://schemas.openxmlformats.org/officeDocument/2006/relationships" xmlns:m="http://schemas.openxmlformats.org/officeDocument/2006/math" xmlns:v="urn:schemas-microsoft-com:vml" xmlns:wp="http://schemas.openxmlformats.org/drawingml/2006/wordprocessingDrawing" xmlns:w10="urn:schemas-microsoft-com:office:word" xmlns:w="http://schemas.openxmlformats.org/wordprocessingml/2006/main" xmlns:wne="http://schemas.microsoft.com/office/word/2006/wordml">
-  <w:endnote w:type="separator" w:id="-1">
+<w:endnotes xmlns:ve="http://schemas.openxmlformats.org/markup-compatibility/2006" xmlns:o="urn:schemas-microsoft-com:office:office" xmlns:r="http://schemas.openxmlformats.org/officeDocument/2006/relationships" xmlns:m="http://schemas.openxmlformats.org/officeDocument/2006/math" xmlns:v="urn:schemas-microsoft-com:vml" xmlns:wp="http://schemas.openxmlformats.org/drawingml/2006/wordprocessingDrawing" xmlns:w10="urn:schemas-microsoft-com:office:word" xmlns:w="http://schemas.openxmlformats.org/wordprocessingml/2006/main" xmlns:wne="http://schemas.microsoft.com/office/word/2006/wordml">
+  <w:endnote w:type="separator" w:id="0">
     <w:p>
       <w:r>
         <w:separator/>
       </w:r>
     </w:p>
   </w:endnote>
-  <w:endnote w:type="continuationSeparator" w:id="0">
+  <w:endnote w:type="continuationSeparator" w:id="1">
     <w:p>
       <w:r>
         <w:continuationSeparator/>
@@ -4184,15 +7714,15 @@
 </file>
 
 <file path=word/footnotes.xml><?xml version="1.0" encoding="utf-8"?>
-<w:footnotes xmlns:mo="http://schemas.microsoft.com/office/mac/office/2008/main" xmlns:ve="http://schemas.openxmlformats.org/markup-compatibility/2006" xmlns:mv="urn:schemas-microsoft-com:mac:vml" xmlns:o="urn:schemas-microsoft-com:office:office" xmlns:r="http://schemas.openxmlformats.org/officeDocument/2006/relationships" xmlns:m="http://schemas.openxmlformats.org/officeDocument/2006/math" xmlns:v="urn:schemas-microsoft-com:vml" xmlns:wp="http://schemas.openxmlformats.org/drawingml/2006/wordprocessingDrawing" xmlns:w10="urn:schemas-microsoft-com:office:word" xmlns:w="http://schemas.openxmlformats.org/wordprocessingml/2006/main" xmlns:wne="http://schemas.microsoft.com/office/word/2006/wordml">
-  <w:footnote w:type="separator" w:id="-1">
+<w:footnotes xmlns:ve="http://schemas.openxmlformats.org/markup-compatibility/2006" xmlns:o="urn:schemas-microsoft-com:office:office" xmlns:r="http://schemas.openxmlformats.org/officeDocument/2006/relationships" xmlns:m="http://schemas.openxmlformats.org/officeDocument/2006/math" xmlns:v="urn:schemas-microsoft-com:vml" xmlns:wp="http://schemas.openxmlformats.org/drawingml/2006/wordprocessingDrawing" xmlns:w10="urn:schemas-microsoft-com:office:word" xmlns:w="http://schemas.openxmlformats.org/wordprocessingml/2006/main" xmlns:wne="http://schemas.microsoft.com/office/word/2006/wordml">
+  <w:footnote w:type="separator" w:id="0">
     <w:p>
       <w:r>
         <w:separator/>
       </w:r>
     </w:p>
   </w:footnote>
-  <w:footnote w:type="continuationSeparator" w:id="0">
+  <w:footnote w:type="continuationSeparator" w:id="1">
     <w:p>
       <w:r>
         <w:continuationSeparator/>
@@ -4215,7 +7745,7 @@
     </w:rPrDefault>
     <w:pPrDefault/>
   </w:docDefaults>
-  <w:latentStyles w:defLockedState="0" w:defUIPriority="0" w:defSemiHidden="0" w:defUnhideWhenUsed="0" w:defQFormat="0" w:count="276">
+  <w:latentStyles w:defLockedState="0" w:defUIPriority="0" w:defSemiHidden="0" w:defUnhideWhenUsed="0" w:defQFormat="0" w:count="267">
     <w:lsdException w:name="Colorful List Accent 6" w:uiPriority="72"/>
     <w:lsdException w:name="Colorful Grid Accent 6" w:uiPriority="73"/>
     <w:lsdException w:name="Subtle Emphasis" w:uiPriority="19" w:qFormat="1"/>
@@ -4252,12 +7782,15 @@
       <w:szCs w:val="32"/>
     </w:rPr>
   </w:style>
-  <w:style w:type="character" w:default="1" w:styleId="Caratterepredefinitoparagrafo">
+  <w:style w:type="character" w:default="1" w:styleId="Carpredefinitoparagrafo">
     <w:name w:val="Default Paragraph Font"/>
+    <w:uiPriority w:val="1"/>
+    <w:semiHidden/>
     <w:unhideWhenUsed/>
   </w:style>
   <w:style w:type="table" w:default="1" w:styleId="Tabellanormale">
     <w:name w:val="Normal Table"/>
+    <w:uiPriority w:val="99"/>
     <w:semiHidden/>
     <w:unhideWhenUsed/>
     <w:qFormat/>
@@ -4273,6 +7806,7 @@
   </w:style>
   <w:style w:type="numbering" w:default="1" w:styleId="Nessunelenco">
     <w:name w:val="No List"/>
+    <w:uiPriority w:val="99"/>
     <w:semiHidden/>
     <w:unhideWhenUsed/>
   </w:style>
@@ -4289,7 +7823,7 @@
   </w:style>
   <w:style w:type="character" w:customStyle="1" w:styleId="Titolo1Carattere">
     <w:name w:val="Titolo 1 Carattere"/>
-    <w:basedOn w:val="Caratterepredefinitoparagrafo"/>
+    <w:basedOn w:val="Carpredefinitoparagrafo"/>
     <w:link w:val="Titolo1"/>
     <w:rsid w:val="00650568"/>
     <w:rPr>
@@ -4315,7 +7849,7 @@
   </w:style>
   <w:style w:type="character" w:customStyle="1" w:styleId="IntestazioneCarattere">
     <w:name w:val="Intestazione Carattere"/>
-    <w:basedOn w:val="Caratterepredefinitoparagrafo"/>
+    <w:basedOn w:val="Carpredefinitoparagrafo"/>
     <w:link w:val="Intestazione"/>
     <w:rsid w:val="00AC2342"/>
   </w:style>
@@ -4333,9 +7867,31 @@
   </w:style>
   <w:style w:type="character" w:customStyle="1" w:styleId="PidipaginaCarattere">
     <w:name w:val="Piè di pagina Carattere"/>
-    <w:basedOn w:val="Caratterepredefinitoparagrafo"/>
+    <w:basedOn w:val="Carpredefinitoparagrafo"/>
     <w:link w:val="Pidipagina"/>
     <w:rsid w:val="00AC2342"/>
+  </w:style>
+  <w:style w:type="paragraph" w:styleId="Testofumetto">
+    <w:name w:val="Balloon Text"/>
+    <w:basedOn w:val="Normale"/>
+    <w:link w:val="TestofumettoCarattere"/>
+    <w:rsid w:val="0003625A"/>
+    <w:rPr>
+      <w:rFonts w:ascii="Tahoma" w:hAnsi="Tahoma" w:cs="Tahoma"/>
+      <w:sz w:val="16"/>
+      <w:szCs w:val="16"/>
+    </w:rPr>
+  </w:style>
+  <w:style w:type="character" w:customStyle="1" w:styleId="TestofumettoCarattere">
+    <w:name w:val="Testo fumetto Carattere"/>
+    <w:basedOn w:val="Carpredefinitoparagrafo"/>
+    <w:link w:val="Testofumetto"/>
+    <w:rsid w:val="0003625A"/>
+    <w:rPr>
+      <w:rFonts w:ascii="Tahoma" w:hAnsi="Tahoma" w:cs="Tahoma"/>
+      <w:sz w:val="16"/>
+      <w:szCs w:val="16"/>
+    </w:rPr>
   </w:style>
 </w:styles>
 </file>

</xml_diff>